<commit_message>
#Lab 04 Linked List - currently unit testing
</commit_message>
<xml_diff>
--- a/02. Java Collections Framework/LydiasVersion/DocExercises/Java LinkedList Exercises.docx
+++ b/02. Java Collections Framework/LydiasVersion/DocExercises/Java LinkedList Exercises.docx
@@ -1,6 +1,6 @@
 
 <file path=word/document.xml><?xml version="1.0" encoding="utf-8"?>
-<w:document xmlns:wpc="http://schemas.microsoft.com/office/word/2010/wordprocessingCanvas" xmlns:cx="http://schemas.microsoft.com/office/drawing/2014/chartex" xmlns:cx1="http://schemas.microsoft.com/office/drawing/2015/9/8/chartex" xmlns:cx2="http://schemas.microsoft.com/office/drawing/2015/10/21/chartex" xmlns:cx3="http://schemas.microsoft.com/office/drawing/2016/5/9/chartex" xmlns:cx4="http://schemas.microsoft.com/office/drawing/2016/5/10/chartex" xmlns:cx5="http://schemas.microsoft.com/office/drawing/2016/5/11/chartex" xmlns:cx6="http://schemas.microsoft.com/office/drawing/2016/5/12/chartex" xmlns:cx7="http://schemas.microsoft.com/office/drawing/2016/5/13/chartex" xmlns:cx8="http://schemas.microsoft.com/office/drawing/2016/5/14/chartex" xmlns:mc="http://schemas.openxmlformats.org/markup-compatibility/2006" xmlns:aink="http://schemas.microsoft.com/office/drawing/2016/ink" xmlns:am3d="http://schemas.microsoft.com/office/drawing/2017/model3d" xmlns:o="urn:schemas-microsoft-com:office:office" xmlns:oel="http://schemas.microsoft.com/office/2019/extlst" xmlns:r="http://schemas.openxmlformats.org/officeDocument/2006/relationships" xmlns:m="http://schemas.openxmlformats.org/officeDocument/2006/math" xmlns:v="urn:schemas-microsoft-com:vml" xmlns:wp14="http://schemas.microsoft.com/office/word/2010/wordprocessingDrawing" xmlns:wp="http://schemas.openxmlformats.org/drawingml/2006/wordprocessingDrawing" xmlns:w10="urn:schemas-microsoft-com:office:word" xmlns:w="http://schemas.openxmlformats.org/wordprocessingml/2006/main" xmlns:w14="http://schemas.microsoft.com/office/word/2010/wordml" xmlns:w15="http://schemas.microsoft.com/office/word/2012/wordml" xmlns:w16cex="http://schemas.microsoft.com/office/word/2018/wordml/cex" xmlns:w16cid="http://schemas.microsoft.com/office/word/2016/wordml/cid" xmlns:w16="http://schemas.microsoft.com/office/word/2018/wordml" xmlns:w16du="http://schemas.microsoft.com/office/word/2023/wordml/word16du" xmlns:w16sdtdh="http://schemas.microsoft.com/office/word/2020/wordml/sdtdatahash" xmlns:w16se="http://schemas.microsoft.com/office/word/2015/wordml/symex" xmlns:wpg="http://schemas.microsoft.com/office/word/2010/wordprocessingGroup" xmlns:wpi="http://schemas.microsoft.com/office/word/2010/wordprocessingInk" xmlns:wne="http://schemas.microsoft.com/office/word/2006/wordml" xmlns:wps="http://schemas.microsoft.com/office/word/2010/wordprocessingShape" mc:Ignorable="w14 w15 w16se w16cid w16 w16cex w16sdtdh w16du wp14">
+<w:document xmlns:wpc="http://schemas.microsoft.com/office/word/2010/wordprocessingCanvas" xmlns:cx="http://schemas.microsoft.com/office/drawing/2014/chartex" xmlns:cx1="http://schemas.microsoft.com/office/drawing/2015/9/8/chartex" xmlns:cx2="http://schemas.microsoft.com/office/drawing/2015/10/21/chartex" xmlns:cx3="http://schemas.microsoft.com/office/drawing/2016/5/9/chartex" xmlns:cx4="http://schemas.microsoft.com/office/drawing/2016/5/10/chartex" xmlns:cx5="http://schemas.microsoft.com/office/drawing/2016/5/11/chartex" xmlns:cx6="http://schemas.microsoft.com/office/drawing/2016/5/12/chartex" xmlns:cx7="http://schemas.microsoft.com/office/drawing/2016/5/13/chartex" xmlns:cx8="http://schemas.microsoft.com/office/drawing/2016/5/14/chartex" xmlns:mc="http://schemas.openxmlformats.org/markup-compatibility/2006" xmlns:aink="http://schemas.microsoft.com/office/drawing/2016/ink" xmlns:am3d="http://schemas.microsoft.com/office/drawing/2017/model3d" xmlns:o="urn:schemas-microsoft-com:office:office" xmlns:r="http://schemas.openxmlformats.org/officeDocument/2006/relationships" xmlns:m="http://schemas.openxmlformats.org/officeDocument/2006/math" xmlns:v="urn:schemas-microsoft-com:vml" xmlns:wp14="http://schemas.microsoft.com/office/word/2010/wordprocessingDrawing" xmlns:wp="http://schemas.openxmlformats.org/drawingml/2006/wordprocessingDrawing" xmlns:w10="urn:schemas-microsoft-com:office:word" xmlns:w="http://schemas.openxmlformats.org/wordprocessingml/2006/main" xmlns:w14="http://schemas.microsoft.com/office/word/2010/wordml" xmlns:w15="http://schemas.microsoft.com/office/word/2012/wordml" xmlns:w16cex="http://schemas.microsoft.com/office/word/2018/wordml/cex" xmlns:w16cid="http://schemas.microsoft.com/office/word/2016/wordml/cid" xmlns:w16="http://schemas.microsoft.com/office/word/2018/wordml" xmlns:w16sdtdh="http://schemas.microsoft.com/office/word/2020/wordml/sdtdatahash" xmlns:w16se="http://schemas.microsoft.com/office/word/2015/wordml/symex" xmlns:wpg="http://schemas.microsoft.com/office/word/2010/wordprocessingGroup" xmlns:wpi="http://schemas.microsoft.com/office/word/2010/wordprocessingInk" xmlns:wne="http://schemas.microsoft.com/office/word/2006/wordml" xmlns:wps="http://schemas.microsoft.com/office/word/2010/wordprocessingShape" mc:Ignorable="w14 w15 w16se w16cid w16 w16cex w16sdtdh wp14">
   <w:body>
     <w:p>
       <w:pPr>
@@ -191,7 +191,6 @@
         </w:rPr>
         <w:t xml:space="preserve">d) </w:t>
       </w:r>
-      <w:proofErr w:type="gramStart"/>
       <w:r>
         <w:rPr>
           <w:strike/>
@@ -202,14 +201,7 @@
         <w:rPr>
           <w:strike/>
         </w:rPr>
-        <w:t>anages</w:t>
-      </w:r>
-      <w:proofErr w:type="gramEnd"/>
-      <w:r>
-        <w:rPr>
-          <w:strike/>
-        </w:rPr>
-        <w:t xml:space="preserve"> associations between keys and values.</w:t>
+        <w:t>anages associations between keys and values.</w:t>
       </w:r>
     </w:p>
     <w:p>
@@ -613,18 +605,10 @@
         <w:t>) Which nodes need to be updated when we insert a new node to become the fourth node from the beginning of a</w:t>
       </w:r>
       <w:r>
-        <w:t xml:space="preserve"> </w:t>
-      </w:r>
-      <w:proofErr w:type="gramStart"/>
-      <w:r>
-        <w:t>doubly-</w:t>
-      </w:r>
-      <w:r>
-        <w:t>linked</w:t>
-      </w:r>
-      <w:proofErr w:type="gramEnd"/>
-      <w:r>
-        <w:t xml:space="preserve"> list?</w:t>
+        <w:t xml:space="preserve"> doubly-</w:t>
+      </w:r>
+      <w:r>
+        <w:t>linked list?</w:t>
       </w:r>
     </w:p>
     <w:p>
@@ -842,66 +826,36 @@
     <w:p>
       <w:pPr>
         <w:pStyle w:val="Text"/>
-        <w:rPr>
-          <w:color w:val="FF0000"/>
-        </w:rPr>
-      </w:pPr>
-      <w:r>
-        <w:rPr>
-          <w:color w:val="FF0000"/>
-        </w:rPr>
+      </w:pPr>
+      <w:r>
         <w:t>8</w:t>
       </w:r>
       <w:r>
-        <w:rPr>
-          <w:color w:val="FF0000"/>
-        </w:rPr>
         <w:t xml:space="preserve">) </w:t>
       </w:r>
       <w:r>
-        <w:rPr>
-          <w:color w:val="FF0000"/>
-        </w:rPr>
         <w:t xml:space="preserve">A linear search </w:t>
       </w:r>
       <w:r>
-        <w:rPr>
-          <w:color w:val="FF0000"/>
-        </w:rPr>
         <w:t xml:space="preserve">only </w:t>
       </w:r>
       <w:r>
-        <w:rPr>
-          <w:color w:val="FF0000"/>
-        </w:rPr>
         <w:t>requires ____ access.</w:t>
       </w:r>
     </w:p>
     <w:p>
       <w:pPr>
         <w:pStyle w:val="Text"/>
-        <w:rPr>
-          <w:color w:val="FF0000"/>
-        </w:rPr>
-      </w:pPr>
-    </w:p>
-    <w:p>
-      <w:pPr>
-        <w:pStyle w:val="Text"/>
-        <w:rPr>
-          <w:color w:val="FF0000"/>
-        </w:rPr>
-      </w:pPr>
-      <w:r>
-        <w:rPr>
-          <w:color w:val="FF0000"/>
-        </w:rPr>
+      </w:pPr>
+    </w:p>
+    <w:p>
+      <w:pPr>
+        <w:pStyle w:val="Text"/>
+      </w:pPr>
+      <w:r>
         <w:t xml:space="preserve">a) </w:t>
       </w:r>
       <w:r>
-        <w:rPr>
-          <w:color w:val="FF0000"/>
-        </w:rPr>
         <w:t>sequential</w:t>
       </w:r>
     </w:p>
@@ -909,18 +863,18 @@
       <w:pPr>
         <w:pStyle w:val="Text"/>
         <w:rPr>
-          <w:color w:val="FF0000"/>
-        </w:rPr>
-      </w:pPr>
-      <w:r>
-        <w:rPr>
-          <w:color w:val="FF0000"/>
+          <w:strike/>
+        </w:rPr>
+      </w:pPr>
+      <w:r>
+        <w:rPr>
+          <w:strike/>
         </w:rPr>
         <w:t xml:space="preserve">b) </w:t>
       </w:r>
       <w:r>
         <w:rPr>
-          <w:color w:val="FF0000"/>
+          <w:strike/>
         </w:rPr>
         <w:t>random</w:t>
       </w:r>
@@ -929,18 +883,18 @@
       <w:pPr>
         <w:pStyle w:val="Text"/>
         <w:rPr>
-          <w:color w:val="FF0000"/>
-        </w:rPr>
-      </w:pPr>
-      <w:r>
-        <w:rPr>
-          <w:color w:val="FF0000"/>
+          <w:strike/>
+        </w:rPr>
+      </w:pPr>
+      <w:r>
+        <w:rPr>
+          <w:strike/>
         </w:rPr>
         <w:t xml:space="preserve">c) </w:t>
       </w:r>
       <w:r>
         <w:rPr>
-          <w:color w:val="FF0000"/>
+          <w:strike/>
         </w:rPr>
         <w:t>sorted</w:t>
       </w:r>
@@ -949,18 +903,18 @@
       <w:pPr>
         <w:pStyle w:val="Text"/>
         <w:rPr>
-          <w:color w:val="FF0000"/>
-        </w:rPr>
-      </w:pPr>
-      <w:r>
-        <w:rPr>
-          <w:color w:val="FF0000"/>
+          <w:strike/>
+        </w:rPr>
+      </w:pPr>
+      <w:r>
+        <w:rPr>
+          <w:strike/>
         </w:rPr>
         <w:t xml:space="preserve">d) </w:t>
       </w:r>
       <w:r>
         <w:rPr>
-          <w:color w:val="FF0000"/>
+          <w:strike/>
         </w:rPr>
         <w:t>arbitrary</w:t>
       </w:r>
@@ -1966,1899 +1920,1836 @@
         <w:t xml:space="preserve"> objects.  Which of the following statements correctly adds a new element to the beginning of </w:t>
       </w:r>
       <w:proofErr w:type="spellStart"/>
+      <w:r>
+        <w:rPr>
+          <w:rStyle w:val="HTMLTypewriter"/>
+        </w:rPr>
+        <w:t>myList</w:t>
+      </w:r>
+      <w:proofErr w:type="spellEnd"/>
+      <w:r>
+        <w:t>?</w:t>
+      </w:r>
+    </w:p>
+    <w:p>
+      <w:pPr>
+        <w:pStyle w:val="Text"/>
+      </w:pPr>
+    </w:p>
+    <w:p>
+      <w:pPr>
+        <w:pStyle w:val="Text"/>
+        <w:rPr>
+          <w:rStyle w:val="HTMLTypewriter"/>
+        </w:rPr>
+      </w:pPr>
+      <w:r>
+        <w:t xml:space="preserve">a) </w:t>
+      </w:r>
+      <w:proofErr w:type="spellStart"/>
+      <w:r>
+        <w:rPr>
+          <w:rStyle w:val="HTMLTypewriter"/>
+        </w:rPr>
+        <w:t>myList.addFirst</w:t>
+      </w:r>
+      <w:proofErr w:type="spellEnd"/>
+      <w:r>
+        <w:rPr>
+          <w:rStyle w:val="HTMLTypewriter"/>
+        </w:rPr>
+        <w:t>("Harry");</w:t>
+      </w:r>
+    </w:p>
+    <w:p>
+      <w:pPr>
+        <w:pStyle w:val="Text"/>
+        <w:rPr>
+          <w:rStyle w:val="HTMLTypewriter"/>
+          <w:strike/>
+        </w:rPr>
+      </w:pPr>
+      <w:r>
+        <w:rPr>
+          <w:strike/>
+        </w:rPr>
+        <w:t xml:space="preserve">b) </w:t>
+      </w:r>
+      <w:proofErr w:type="spellStart"/>
+      <w:r>
+        <w:rPr>
+          <w:rStyle w:val="HTMLTypewriter"/>
+          <w:strike/>
+        </w:rPr>
+        <w:t>myList.add</w:t>
+      </w:r>
+      <w:proofErr w:type="spellEnd"/>
+      <w:r>
+        <w:rPr>
+          <w:rStyle w:val="HTMLTypewriter"/>
+          <w:strike/>
+        </w:rPr>
+        <w:t>("Harry");</w:t>
+      </w:r>
+    </w:p>
+    <w:p>
+      <w:pPr>
+        <w:pStyle w:val="Text"/>
+        <w:rPr>
+          <w:rStyle w:val="HTMLTypewriter"/>
+          <w:strike/>
+        </w:rPr>
+      </w:pPr>
+      <w:r>
+        <w:rPr>
+          <w:strike/>
+        </w:rPr>
+        <w:t xml:space="preserve">c) </w:t>
+      </w:r>
+      <w:proofErr w:type="spellStart"/>
+      <w:r>
+        <w:rPr>
+          <w:rStyle w:val="HTMLTypewriter"/>
+          <w:strike/>
+        </w:rPr>
+        <w:t>myList.insert</w:t>
+      </w:r>
+      <w:proofErr w:type="spellEnd"/>
+      <w:r>
+        <w:rPr>
+          <w:rStyle w:val="HTMLTypewriter"/>
+          <w:strike/>
+        </w:rPr>
+        <w:t>("Harry");</w:t>
+      </w:r>
+    </w:p>
+    <w:p>
+      <w:pPr>
+        <w:pStyle w:val="Text"/>
+        <w:rPr>
+          <w:rStyle w:val="HTMLTypewriter"/>
+          <w:strike/>
+        </w:rPr>
+      </w:pPr>
+      <w:r>
+        <w:rPr>
+          <w:strike/>
+        </w:rPr>
+        <w:t xml:space="preserve">d) </w:t>
+      </w:r>
+      <w:proofErr w:type="spellStart"/>
+      <w:r>
+        <w:rPr>
+          <w:rStyle w:val="HTMLTypewriter"/>
+          <w:strike/>
+        </w:rPr>
+        <w:t>myList.put</w:t>
+      </w:r>
+      <w:proofErr w:type="spellEnd"/>
+      <w:r>
+        <w:rPr>
+          <w:rStyle w:val="HTMLTypewriter"/>
+          <w:strike/>
+        </w:rPr>
+        <w:t>("Harry");</w:t>
+      </w:r>
+    </w:p>
+    <w:p>
+      <w:pPr>
+        <w:pStyle w:val="Text"/>
+        <w:rPr>
+          <w:rStyle w:val="HTMLTypewriter"/>
+        </w:rPr>
+      </w:pPr>
+    </w:p>
+    <w:p>
+      <w:pPr>
+        <w:pStyle w:val="Text"/>
+      </w:pPr>
+      <w:r>
+        <w:lastRenderedPageBreak/>
+        <w:t>16</w:t>
+      </w:r>
+      <w:r>
+        <w:t xml:space="preserve">) Assume you have created a linked list name </w:t>
+      </w:r>
+      <w:proofErr w:type="spellStart"/>
+      <w:r>
+        <w:rPr>
+          <w:rStyle w:val="HTMLTypewriter"/>
+        </w:rPr>
+        <w:t>myList</w:t>
+      </w:r>
+      <w:proofErr w:type="spellEnd"/>
+      <w:r>
+        <w:t xml:space="preserve"> t</w:t>
+      </w:r>
+      <w:r>
+        <w:t>hat currently</w:t>
+      </w:r>
+      <w:r>
+        <w:t xml:space="preserve"> hold</w:t>
+      </w:r>
+      <w:r>
+        <w:t>s some number of</w:t>
+      </w:r>
+      <w:r>
+        <w:t xml:space="preserve"> </w:t>
+      </w:r>
+      <w:r>
+        <w:rPr>
+          <w:rStyle w:val="HTMLTypewriter"/>
+        </w:rPr>
+        <w:t>String</w:t>
+      </w:r>
+      <w:r>
+        <w:t xml:space="preserve"> objects. </w:t>
+      </w:r>
+      <w:r>
+        <w:t xml:space="preserve">Which of the following statements correctly removes an element from the end of </w:t>
+      </w:r>
+      <w:proofErr w:type="spellStart"/>
+      <w:r>
+        <w:rPr>
+          <w:rStyle w:val="HTMLTypewriter"/>
+        </w:rPr>
+        <w:t>myList</w:t>
+      </w:r>
+      <w:proofErr w:type="spellEnd"/>
+      <w:r>
+        <w:t>?</w:t>
+      </w:r>
+    </w:p>
+    <w:p>
+      <w:pPr>
+        <w:pStyle w:val="Text"/>
+      </w:pPr>
+    </w:p>
+    <w:p>
+      <w:pPr>
+        <w:pStyle w:val="Text"/>
+        <w:rPr>
+          <w:rStyle w:val="HTMLTypewriter"/>
+          <w:strike/>
+        </w:rPr>
+      </w:pPr>
+      <w:r>
+        <w:rPr>
+          <w:strike/>
+        </w:rPr>
+        <w:t xml:space="preserve">a) </w:t>
+      </w:r>
+      <w:proofErr w:type="spellStart"/>
+      <w:r>
+        <w:rPr>
+          <w:rStyle w:val="HTMLTypewriter"/>
+          <w:strike/>
+        </w:rPr>
+        <w:t>myList.remove</w:t>
+      </w:r>
+      <w:proofErr w:type="spellEnd"/>
+      <w:r>
+        <w:rPr>
+          <w:rStyle w:val="HTMLTypewriter"/>
+          <w:strike/>
+        </w:rPr>
+        <w:t>();</w:t>
+      </w:r>
+    </w:p>
+    <w:p>
+      <w:pPr>
+        <w:pStyle w:val="Text"/>
+        <w:rPr>
+          <w:rStyle w:val="HTMLTypewriter"/>
+        </w:rPr>
+      </w:pPr>
+      <w:r>
+        <w:t xml:space="preserve">b) </w:t>
+      </w:r>
+      <w:proofErr w:type="spellStart"/>
+      <w:r>
+        <w:rPr>
+          <w:rStyle w:val="HTMLTypewriter"/>
+        </w:rPr>
+        <w:t>myList.removeLast</w:t>
+      </w:r>
+      <w:proofErr w:type="spellEnd"/>
+      <w:r>
+        <w:rPr>
+          <w:rStyle w:val="HTMLTypewriter"/>
+        </w:rPr>
+        <w:t>();</w:t>
+      </w:r>
+    </w:p>
+    <w:p>
+      <w:pPr>
+        <w:pStyle w:val="Text"/>
+        <w:rPr>
+          <w:rStyle w:val="HTMLTypewriter"/>
+          <w:strike/>
+        </w:rPr>
+      </w:pPr>
+      <w:r>
+        <w:rPr>
+          <w:strike/>
+        </w:rPr>
+        <w:t xml:space="preserve">c) </w:t>
+      </w:r>
+      <w:proofErr w:type="spellStart"/>
+      <w:r>
+        <w:rPr>
+          <w:rStyle w:val="HTMLTypewriter"/>
+          <w:strike/>
+        </w:rPr>
+        <w:t>myList.getLast</w:t>
+      </w:r>
+      <w:proofErr w:type="spellEnd"/>
+      <w:r>
+        <w:rPr>
+          <w:rStyle w:val="HTMLTypewriter"/>
+          <w:strike/>
+        </w:rPr>
+        <w:t>();</w:t>
+      </w:r>
+    </w:p>
+    <w:p>
+      <w:pPr>
+        <w:rPr>
+          <w:rStyle w:val="HTMLTypewriter"/>
+        </w:rPr>
+      </w:pPr>
+      <w:r>
+        <w:rPr>
+          <w:strike/>
+        </w:rPr>
+        <w:t xml:space="preserve">d) </w:t>
+      </w:r>
+      <w:proofErr w:type="spellStart"/>
       <w:proofErr w:type="gramStart"/>
       <w:r>
         <w:rPr>
           <w:rStyle w:val="HTMLTypewriter"/>
-        </w:rPr>
-        <w:t>myList</w:t>
+          <w:strike/>
+        </w:rPr>
+        <w:t>myList.pop</w:t>
+      </w:r>
+      <w:proofErr w:type="spellEnd"/>
+      <w:r>
+        <w:rPr>
+          <w:rStyle w:val="HTMLTypewriter"/>
+          <w:strike/>
+        </w:rPr>
+        <w:t>(</w:t>
+      </w:r>
+      <w:proofErr w:type="gramEnd"/>
+      <w:r>
+        <w:rPr>
+          <w:rStyle w:val="HTMLTypewriter"/>
+          <w:strike/>
+        </w:rPr>
+        <w:t>);</w:t>
+      </w:r>
+    </w:p>
+    <w:p>
+      <w:pPr>
+        <w:pStyle w:val="Text"/>
+        <w:rPr>
+          <w:rStyle w:val="HTMLTypewriter"/>
+        </w:rPr>
+      </w:pPr>
+    </w:p>
+    <w:p>
+      <w:pPr>
+        <w:pStyle w:val="Text"/>
+      </w:pPr>
+    </w:p>
+    <w:p>
+      <w:pPr>
+        <w:pStyle w:val="Text"/>
+      </w:pPr>
+      <w:r>
+        <w:t>17</w:t>
+      </w:r>
+      <w:r>
+        <w:t>) What is the meaning of</w:t>
+      </w:r>
+      <w:r>
+        <w:t xml:space="preserve"> the type param</w:t>
+      </w:r>
+      <w:r>
+        <w:t>e</w:t>
+      </w:r>
+      <w:r>
+        <w:t>ter</w:t>
+      </w:r>
+      <w:r>
+        <w:t xml:space="preserve"> </w:t>
+      </w:r>
+      <w:r>
+        <w:rPr>
+          <w:rStyle w:val="HTMLTypewriter"/>
+        </w:rPr>
+        <w:t>E</w:t>
+      </w:r>
+      <w:r>
+        <w:t xml:space="preserve">, in the </w:t>
+      </w:r>
+      <w:r>
+        <w:rPr>
+          <w:rStyle w:val="HTMLTypewriter"/>
+        </w:rPr>
+        <w:t>LinkedList&lt;E&gt;</w:t>
+      </w:r>
+      <w:r>
+        <w:t xml:space="preserve"> code fragment?</w:t>
+      </w:r>
+    </w:p>
+    <w:p>
+      <w:pPr>
+        <w:pStyle w:val="Text"/>
+      </w:pPr>
+    </w:p>
+    <w:p>
+      <w:pPr>
+        <w:rPr>
+          <w:strike/>
+        </w:rPr>
+      </w:pPr>
+      <w:r>
+        <w:rPr>
+          <w:strike/>
+        </w:rPr>
+        <w:t xml:space="preserve">a) </w:t>
+      </w:r>
+      <w:r>
+        <w:rPr>
+          <w:strike/>
+        </w:rPr>
+        <w:t xml:space="preserve">The </w:t>
+      </w:r>
+      <w:r>
+        <w:rPr>
+          <w:strike/>
+        </w:rPr>
+        <w:t xml:space="preserve">elements of the linked list are of class </w:t>
+      </w:r>
+      <w:r>
+        <w:rPr>
+          <w:rStyle w:val="HTMLTypewriter"/>
+          <w:strike/>
+        </w:rPr>
+        <w:t>E</w:t>
+      </w:r>
+      <w:r>
+        <w:rPr>
+          <w:rStyle w:val="HTMLTypewriter"/>
+          <w:strike/>
+        </w:rPr>
+        <w:t>.</w:t>
+      </w:r>
+    </w:p>
+    <w:p>
+      <w:pPr>
+        <w:rPr>
+          <w:strike/>
+        </w:rPr>
+      </w:pPr>
+      <w:r>
+        <w:rPr>
+          <w:strike/>
+        </w:rPr>
+        <w:t xml:space="preserve">b) </w:t>
+      </w:r>
+      <w:r>
+        <w:rPr>
+          <w:strike/>
+        </w:rPr>
+        <w:t xml:space="preserve">The </w:t>
+      </w:r>
+      <w:r>
+        <w:rPr>
+          <w:strike/>
+        </w:rPr>
+        <w:t xml:space="preserve">elements of the linked list are of any subclass of class </w:t>
+      </w:r>
+      <w:r>
+        <w:rPr>
+          <w:rStyle w:val="HTMLTypewriter"/>
+          <w:strike/>
+        </w:rPr>
+        <w:t>E</w:t>
+      </w:r>
+      <w:r>
+        <w:rPr>
+          <w:rStyle w:val="HTMLTypewriter"/>
+          <w:strike/>
+        </w:rPr>
+        <w:t>.</w:t>
+      </w:r>
+    </w:p>
+    <w:p>
+      <w:r>
+        <w:t xml:space="preserve">c) </w:t>
+      </w:r>
+      <w:r>
+        <w:t xml:space="preserve">The </w:t>
+      </w:r>
+      <w:r>
+        <w:t>elements of the linked list are any type supplied to the constructor</w:t>
+      </w:r>
+      <w:r>
+        <w:t>.</w:t>
+      </w:r>
+    </w:p>
+    <w:p>
+      <w:pPr>
+        <w:rPr>
+          <w:strike/>
+        </w:rPr>
+      </w:pPr>
+      <w:r>
+        <w:rPr>
+          <w:strike/>
+        </w:rPr>
+        <w:t xml:space="preserve">d) </w:t>
+      </w:r>
+      <w:r>
+        <w:rPr>
+          <w:strike/>
+        </w:rPr>
+        <w:t xml:space="preserve">The </w:t>
+      </w:r>
+      <w:r>
+        <w:rPr>
+          <w:strike/>
+        </w:rPr>
+        <w:t xml:space="preserve">elements of the linked list are of class </w:t>
+      </w:r>
+      <w:r>
+        <w:rPr>
+          <w:rStyle w:val="HTMLTypewriter"/>
+          <w:strike/>
+        </w:rPr>
+        <w:t>Object</w:t>
+      </w:r>
+      <w:r>
+        <w:rPr>
+          <w:strike/>
+        </w:rPr>
+        <w:t>.</w:t>
+      </w:r>
+    </w:p>
+    <w:p>
+      <w:pPr>
+        <w:pStyle w:val="Text"/>
+      </w:pPr>
+    </w:p>
+    <w:p>
+      <w:pPr>
+        <w:pStyle w:val="Text"/>
+        <w:rPr>
+          <w:rStyle w:val="HTMLTypewriter"/>
+        </w:rPr>
+      </w:pPr>
+      <w:r>
+        <w:t>18</w:t>
+      </w:r>
+      <w:r>
+        <w:t>)</w:t>
+      </w:r>
+      <w:r>
+        <w:t xml:space="preserve"> Which method is </w:t>
+      </w:r>
+      <w:r>
+        <w:t>NOT</w:t>
+      </w:r>
+      <w:r>
+        <w:t xml:space="preserve"> part of the </w:t>
+      </w:r>
+      <w:proofErr w:type="spellStart"/>
+      <w:r>
+        <w:rPr>
+          <w:rStyle w:val="HTMLTypewriter"/>
+        </w:rPr>
+        <w:t>ListIterator</w:t>
+      </w:r>
+      <w:proofErr w:type="spellEnd"/>
+      <w:r>
+        <w:rPr>
+          <w:rStyle w:val="HTMLTypewriter"/>
+        </w:rPr>
+        <w:t xml:space="preserve"> </w:t>
+      </w:r>
+      <w:r>
+        <w:t>interface</w:t>
+      </w:r>
+      <w:r>
+        <w:t>?</w:t>
+      </w:r>
+    </w:p>
+    <w:p>
+      <w:pPr>
+        <w:pStyle w:val="Text"/>
+      </w:pPr>
+    </w:p>
+    <w:p>
+      <w:pPr>
+        <w:pStyle w:val="Text"/>
+      </w:pPr>
+      <w:r>
+        <w:t xml:space="preserve">a) </w:t>
+      </w:r>
+      <w:r>
+        <w:rPr>
+          <w:rStyle w:val="HTMLTypewriter"/>
+        </w:rPr>
+        <w:t>delete</w:t>
+      </w:r>
+    </w:p>
+    <w:p>
+      <w:pPr>
+        <w:pStyle w:val="Text"/>
+        <w:rPr>
+          <w:strike/>
+        </w:rPr>
+      </w:pPr>
+      <w:r>
+        <w:rPr>
+          <w:strike/>
+        </w:rPr>
+        <w:t xml:space="preserve">b) </w:t>
+      </w:r>
+      <w:r>
+        <w:rPr>
+          <w:rStyle w:val="HTMLTypewriter"/>
+          <w:strike/>
+        </w:rPr>
+        <w:t>add</w:t>
+      </w:r>
+    </w:p>
+    <w:p>
+      <w:pPr>
+        <w:pStyle w:val="Text"/>
+        <w:rPr>
+          <w:strike/>
+        </w:rPr>
+      </w:pPr>
+      <w:r>
+        <w:rPr>
+          <w:strike/>
+        </w:rPr>
+        <w:t xml:space="preserve">c) </w:t>
+      </w:r>
+      <w:r>
+        <w:rPr>
+          <w:rStyle w:val="HTMLTypewriter"/>
+          <w:strike/>
+        </w:rPr>
+        <w:t>next</w:t>
+      </w:r>
+    </w:p>
+    <w:p>
+      <w:pPr>
+        <w:pStyle w:val="Text"/>
+        <w:rPr>
+          <w:strike/>
+        </w:rPr>
+      </w:pPr>
+      <w:r>
+        <w:rPr>
+          <w:strike/>
+        </w:rPr>
+        <w:t xml:space="preserve">d) </w:t>
+      </w:r>
+      <w:r>
+        <w:rPr>
+          <w:rStyle w:val="HTMLTypewriter"/>
+          <w:strike/>
+        </w:rPr>
+        <w:t>previous</w:t>
+      </w:r>
+    </w:p>
+    <w:p>
+      <w:pPr>
+        <w:pStyle w:val="Text"/>
+      </w:pPr>
+    </w:p>
+    <w:p>
+      <w:r>
+        <w:t>1</w:t>
+      </w:r>
+      <w:r>
+        <w:t>9) Consider the c</w:t>
+      </w:r>
+      <w:r>
+        <w:t xml:space="preserve">ode snippet shown below. </w:t>
+      </w:r>
+      <w:r>
+        <w:t xml:space="preserve">Assume that </w:t>
+      </w:r>
+      <w:proofErr w:type="spellStart"/>
+      <w:r>
+        <w:rPr>
+          <w:rStyle w:val="HTMLTypewriter"/>
+        </w:rPr>
+        <w:t>employeeNames</w:t>
+      </w:r>
+      <w:proofErr w:type="spellEnd"/>
+      <w:r>
+        <w:t xml:space="preserve"> is an instance of type </w:t>
+      </w:r>
+      <w:r>
+        <w:rPr>
+          <w:rStyle w:val="HTMLTypewriter"/>
+        </w:rPr>
+        <w:t>LinkedList&lt;String&gt;</w:t>
+      </w:r>
+      <w:r>
+        <w:t>.</w:t>
+      </w:r>
+    </w:p>
+    <w:p>
+      <w:pPr>
+        <w:pStyle w:val="Text"/>
+      </w:pPr>
+    </w:p>
+    <w:p>
+      <w:pPr>
+        <w:pStyle w:val="HTMLPreformatted"/>
+      </w:pPr>
+      <w:r>
+        <w:t xml:space="preserve">for (String </w:t>
+      </w:r>
+      <w:proofErr w:type="gramStart"/>
+      <w:r>
+        <w:t>name :</w:t>
+      </w:r>
+      <w:proofErr w:type="gramEnd"/>
+      <w:r>
+        <w:t xml:space="preserve"> </w:t>
+      </w:r>
+      <w:proofErr w:type="spellStart"/>
+      <w:r>
+        <w:t>employeeNames</w:t>
+      </w:r>
+      <w:proofErr w:type="spellEnd"/>
+      <w:r>
+        <w:t>)</w:t>
+      </w:r>
+    </w:p>
+    <w:p>
+      <w:pPr>
+        <w:pStyle w:val="HTMLPreformatted"/>
+      </w:pPr>
+      <w:r>
+        <w:t>{</w:t>
+      </w:r>
+    </w:p>
+    <w:p>
+      <w:pPr>
+        <w:pStyle w:val="HTMLPreformatted"/>
+      </w:pPr>
+      <w:r>
+        <w:t xml:space="preserve">   </w:t>
+      </w:r>
+      <w:r>
+        <w:t>//</w:t>
+      </w:r>
+      <w:r>
+        <w:t xml:space="preserve"> </w:t>
+      </w:r>
+      <w:r>
+        <w:t>Do something with name</w:t>
+      </w:r>
+      <w:r>
+        <w:t xml:space="preserve"> here</w:t>
+      </w:r>
+    </w:p>
+    <w:p>
+      <w:pPr>
+        <w:pStyle w:val="HTMLPreformatted"/>
+      </w:pPr>
+      <w:r>
+        <w:t>}</w:t>
+      </w:r>
+    </w:p>
+    <w:p>
+      <w:pPr>
+        <w:pStyle w:val="Text"/>
+      </w:pPr>
+    </w:p>
+    <w:p>
+      <w:pPr>
+        <w:pStyle w:val="Text"/>
+      </w:pPr>
+      <w:r>
+        <w:t xml:space="preserve">Which element(s) of </w:t>
+      </w:r>
+      <w:proofErr w:type="spellStart"/>
+      <w:r>
+        <w:rPr>
+          <w:rStyle w:val="HTMLTypewriter"/>
+        </w:rPr>
+        <w:t>employeeNames</w:t>
+      </w:r>
+      <w:proofErr w:type="spellEnd"/>
+      <w:r>
+        <w:t xml:space="preserve"> does th</w:t>
+      </w:r>
+      <w:r>
+        <w:t>is</w:t>
+      </w:r>
+      <w:r>
+        <w:t xml:space="preserve"> loop process?</w:t>
+      </w:r>
+    </w:p>
+    <w:p>
+      <w:pPr>
+        <w:pStyle w:val="Text"/>
+      </w:pPr>
+    </w:p>
+    <w:p>
+      <w:pPr>
+        <w:pStyle w:val="Text"/>
+        <w:rPr>
+          <w:strike/>
+        </w:rPr>
+      </w:pPr>
+      <w:r>
+        <w:rPr>
+          <w:strike/>
+        </w:rPr>
+        <w:t xml:space="preserve">a) </w:t>
+      </w:r>
+      <w:r>
+        <w:rPr>
+          <w:strike/>
+        </w:rPr>
+        <w:t>no elements</w:t>
+      </w:r>
+    </w:p>
+    <w:p>
+      <w:pPr>
+        <w:pStyle w:val="Text"/>
+      </w:pPr>
+      <w:r>
+        <w:t xml:space="preserve">b) </w:t>
+      </w:r>
+      <w:r>
+        <w:t>all elements</w:t>
+      </w:r>
+    </w:p>
+    <w:p>
+      <w:pPr>
+        <w:pStyle w:val="Text"/>
+        <w:rPr>
+          <w:strike/>
+        </w:rPr>
+      </w:pPr>
+      <w:r>
+        <w:rPr>
+          <w:strike/>
+        </w:rPr>
+        <w:t xml:space="preserve">c) </w:t>
+      </w:r>
+      <w:r>
+        <w:rPr>
+          <w:strike/>
+        </w:rPr>
+        <w:t>elements meeting a condition</w:t>
+      </w:r>
+    </w:p>
+    <w:p>
+      <w:pPr>
+        <w:pStyle w:val="Text"/>
+        <w:rPr>
+          <w:strike/>
+        </w:rPr>
+      </w:pPr>
+      <w:r>
+        <w:rPr>
+          <w:strike/>
+        </w:rPr>
+        <w:t xml:space="preserve">d) </w:t>
+      </w:r>
+      <w:r>
+        <w:rPr>
+          <w:strike/>
+        </w:rPr>
+        <w:t xml:space="preserve">the </w:t>
+      </w:r>
+      <w:r>
+        <w:rPr>
+          <w:strike/>
+        </w:rPr>
+        <w:t>most recently added elements</w:t>
+      </w:r>
+    </w:p>
+    <w:p>
+      <w:pPr>
+        <w:pStyle w:val="Text"/>
+      </w:pPr>
+    </w:p>
+    <w:p>
+      <w:pPr>
+        <w:pStyle w:val="Text"/>
+      </w:pPr>
+      <w:r>
+        <w:t>2</w:t>
+      </w:r>
+      <w:r>
+        <w:t>0</w:t>
+      </w:r>
+      <w:r>
+        <w:t>)</w:t>
+      </w:r>
+      <w:r>
+        <w:t xml:space="preserve"> Which method is </w:t>
+      </w:r>
+      <w:r>
+        <w:t>NOT</w:t>
+      </w:r>
+      <w:r>
+        <w:t xml:space="preserve"> part of the </w:t>
+      </w:r>
+      <w:proofErr w:type="spellStart"/>
+      <w:r>
+        <w:rPr>
+          <w:rStyle w:val="HTMLTypewriter"/>
+        </w:rPr>
+        <w:t>ListIterator</w:t>
+      </w:r>
+      <w:proofErr w:type="spellEnd"/>
+      <w:r>
+        <w:t xml:space="preserve"> generic class?</w:t>
+      </w:r>
+    </w:p>
+    <w:p>
+      <w:pPr>
+        <w:pStyle w:val="Text"/>
+      </w:pPr>
+    </w:p>
+    <w:p>
+      <w:pPr>
+        <w:pStyle w:val="Text"/>
+        <w:rPr>
+          <w:strike/>
+        </w:rPr>
+      </w:pPr>
+      <w:r>
+        <w:rPr>
+          <w:strike/>
+        </w:rPr>
+        <w:t xml:space="preserve">a) </w:t>
+      </w:r>
+      <w:proofErr w:type="spellStart"/>
+      <w:r>
+        <w:rPr>
+          <w:rStyle w:val="HTMLTypewriter"/>
+          <w:strike/>
+        </w:rPr>
+        <w:t>hasNext</w:t>
+      </w:r>
+      <w:proofErr w:type="spellEnd"/>
+    </w:p>
+    <w:p>
+      <w:pPr>
+        <w:pStyle w:val="Text"/>
+      </w:pPr>
+      <w:r>
+        <w:t xml:space="preserve">b) </w:t>
+      </w:r>
+      <w:proofErr w:type="spellStart"/>
+      <w:r>
+        <w:rPr>
+          <w:rStyle w:val="HTMLTypewriter"/>
+        </w:rPr>
+        <w:t>hasMore</w:t>
+      </w:r>
+      <w:proofErr w:type="spellEnd"/>
+    </w:p>
+    <w:p>
+      <w:pPr>
+        <w:pStyle w:val="Text"/>
+        <w:rPr>
+          <w:strike/>
+        </w:rPr>
+      </w:pPr>
+      <w:r>
+        <w:rPr>
+          <w:strike/>
+        </w:rPr>
+        <w:t xml:space="preserve">c) </w:t>
+      </w:r>
+      <w:proofErr w:type="spellStart"/>
+      <w:r>
+        <w:rPr>
+          <w:rStyle w:val="HTMLTypewriter"/>
+          <w:strike/>
+        </w:rPr>
+        <w:t>hasPrevious</w:t>
+      </w:r>
+      <w:proofErr w:type="spellEnd"/>
+    </w:p>
+    <w:p>
+      <w:pPr>
+        <w:pStyle w:val="Text"/>
+        <w:rPr>
+          <w:strike/>
+        </w:rPr>
+      </w:pPr>
+      <w:r>
+        <w:rPr>
+          <w:strike/>
+        </w:rPr>
+        <w:t xml:space="preserve">d) </w:t>
+      </w:r>
+      <w:r>
+        <w:rPr>
+          <w:rStyle w:val="HTMLTypewriter"/>
+          <w:strike/>
+        </w:rPr>
+        <w:t>add</w:t>
+      </w:r>
+    </w:p>
+    <w:p>
+      <w:pPr>
+        <w:pStyle w:val="Text"/>
+      </w:pPr>
+    </w:p>
+    <w:p>
+      <w:pPr>
+        <w:pStyle w:val="Text"/>
+      </w:pPr>
+      <w:r>
+        <w:t>21</w:t>
+      </w:r>
+      <w:r>
+        <w:t xml:space="preserve">) Which of the following statements about the </w:t>
+      </w:r>
+      <w:r>
+        <w:rPr>
+          <w:rStyle w:val="HTMLTypewriter"/>
+        </w:rPr>
+        <w:t>LinkedList</w:t>
+      </w:r>
+      <w:r>
+        <w:t xml:space="preserve"> class is correct?</w:t>
+      </w:r>
+    </w:p>
+    <w:p>
+      <w:pPr>
+        <w:pStyle w:val="Text"/>
+      </w:pPr>
+    </w:p>
+    <w:p>
+      <w:pPr>
+        <w:rPr>
+          <w:strike/>
+        </w:rPr>
+      </w:pPr>
+      <w:r>
+        <w:rPr>
+          <w:strike/>
+        </w:rPr>
+        <w:t xml:space="preserve">a) When you use the </w:t>
+      </w:r>
+      <w:r>
+        <w:rPr>
+          <w:rStyle w:val="HTMLTypewriter"/>
+          <w:strike/>
+        </w:rPr>
+        <w:t>add</w:t>
+      </w:r>
+      <w:r>
+        <w:rPr>
+          <w:strike/>
+        </w:rPr>
+        <w:t xml:space="preserve"> method, the new element is inserted before the iterator, and the iterator position is advanced by one position.</w:t>
+      </w:r>
+    </w:p>
+    <w:p>
+      <w:pPr>
+        <w:rPr>
+          <w:strike/>
+        </w:rPr>
+      </w:pPr>
+      <w:r>
+        <w:rPr>
+          <w:strike/>
+        </w:rPr>
+        <w:t xml:space="preserve">b) When you use the </w:t>
+      </w:r>
+      <w:r>
+        <w:rPr>
+          <w:rStyle w:val="HTMLTypewriter"/>
+          <w:strike/>
+        </w:rPr>
+        <w:t>add</w:t>
+      </w:r>
+      <w:r>
+        <w:rPr>
+          <w:strike/>
+        </w:rPr>
+        <w:t xml:space="preserve"> method, the new element is inserted after the iterator, and the iterator position is advanced by one position.</w:t>
+      </w:r>
+    </w:p>
+    <w:p>
+      <w:r>
+        <w:t xml:space="preserve">c) When you use the </w:t>
+      </w:r>
+      <w:r>
+        <w:rPr>
+          <w:rStyle w:val="HTMLTypewriter"/>
+        </w:rPr>
+        <w:t>add</w:t>
+      </w:r>
+      <w:r>
+        <w:t xml:space="preserve"> method, the new element is inserted before the iterator, and the iterator position is not moved</w:t>
+      </w:r>
+    </w:p>
+    <w:p>
+      <w:pPr>
+        <w:rPr>
+          <w:strike/>
+        </w:rPr>
+      </w:pPr>
+      <w:r>
+        <w:rPr>
+          <w:strike/>
+        </w:rPr>
+        <w:t xml:space="preserve">d) When you use the </w:t>
+      </w:r>
+      <w:r>
+        <w:rPr>
+          <w:rStyle w:val="HTMLTypewriter"/>
+          <w:strike/>
+        </w:rPr>
+        <w:t>add</w:t>
+      </w:r>
+      <w:r>
+        <w:rPr>
+          <w:strike/>
+        </w:rPr>
+        <w:t xml:space="preserve"> method, the new element is inserted after the iterator, and the iterator position is not moved.</w:t>
+      </w:r>
+    </w:p>
+    <w:p>
+      <w:pPr>
+        <w:pStyle w:val="Text"/>
+      </w:pPr>
+    </w:p>
+    <w:p>
+      <w:pPr>
+        <w:pStyle w:val="Text"/>
+      </w:pPr>
+      <w:r>
+        <w:t>22</w:t>
+      </w:r>
+      <w:r>
+        <w:t>)</w:t>
+      </w:r>
+      <w:r>
+        <w:t xml:space="preserve"> </w:t>
+      </w:r>
+      <w:r>
+        <w:t xml:space="preserve">A linked list </w:t>
+      </w:r>
+      <w:r>
+        <w:t>____</w:t>
+      </w:r>
+      <w:r>
+        <w:t xml:space="preserve"> encapsulates a position anywhere inside the linked list.</w:t>
+      </w:r>
+    </w:p>
+    <w:p>
+      <w:pPr>
+        <w:pStyle w:val="Text"/>
+      </w:pPr>
+    </w:p>
+    <w:p>
+      <w:pPr>
+        <w:pStyle w:val="Text"/>
+        <w:rPr>
+          <w:strike/>
+        </w:rPr>
+      </w:pPr>
+      <w:r>
+        <w:rPr>
+          <w:strike/>
+        </w:rPr>
+        <w:t xml:space="preserve">a) </w:t>
+      </w:r>
+      <w:r>
+        <w:rPr>
+          <w:strike/>
+        </w:rPr>
+        <w:t>accessor</w:t>
+      </w:r>
+    </w:p>
+    <w:p>
+      <w:pPr>
+        <w:pStyle w:val="Text"/>
+        <w:rPr>
+          <w:strike/>
+        </w:rPr>
+      </w:pPr>
+      <w:r>
+        <w:rPr>
+          <w:strike/>
+        </w:rPr>
+        <w:t xml:space="preserve">b) </w:t>
+      </w:r>
+      <w:r>
+        <w:rPr>
+          <w:strike/>
+        </w:rPr>
+        <w:t>index</w:t>
+      </w:r>
+    </w:p>
+    <w:p>
+      <w:pPr>
+        <w:pStyle w:val="Text"/>
+        <w:rPr>
+          <w:strike/>
+        </w:rPr>
+      </w:pPr>
+      <w:r>
+        <w:rPr>
+          <w:strike/>
+        </w:rPr>
+        <w:t xml:space="preserve">c) </w:t>
+      </w:r>
+      <w:r>
+        <w:rPr>
+          <w:strike/>
+        </w:rPr>
+        <w:t>operation</w:t>
+      </w:r>
+    </w:p>
+    <w:p>
+      <w:pPr>
+        <w:pStyle w:val="Text"/>
+      </w:pPr>
+      <w:r>
+        <w:t xml:space="preserve">d) </w:t>
+      </w:r>
+      <w:r>
+        <w:t>iterator</w:t>
+      </w:r>
+    </w:p>
+    <w:p>
+      <w:pPr>
+        <w:pStyle w:val="Text"/>
+      </w:pPr>
+    </w:p>
+    <w:p>
+      <w:pPr>
+        <w:pStyle w:val="Text"/>
+      </w:pPr>
+    </w:p>
+    <w:p>
+      <w:pPr>
+        <w:pStyle w:val="Text"/>
+      </w:pPr>
+      <w:r>
+        <w:t>23</w:t>
+      </w:r>
+      <w:r>
+        <w:t>)</w:t>
+      </w:r>
+      <w:r>
+        <w:t xml:space="preserve"> A linked list allows </w:t>
+      </w:r>
+      <w:r>
+        <w:t>____</w:t>
+      </w:r>
+      <w:r>
+        <w:t xml:space="preserve"> access, but you need to ask the list for an iterator.</w:t>
+      </w:r>
+    </w:p>
+    <w:p>
+      <w:pPr>
+        <w:pStyle w:val="Text"/>
+      </w:pPr>
+    </w:p>
+    <w:p>
+      <w:pPr>
+        <w:pStyle w:val="Text"/>
+      </w:pPr>
+      <w:r>
+        <w:t xml:space="preserve">a) </w:t>
+      </w:r>
+      <w:r>
+        <w:t>sequential</w:t>
+      </w:r>
+    </w:p>
+    <w:p>
+      <w:pPr>
+        <w:pStyle w:val="Text"/>
+        <w:rPr>
+          <w:strike/>
+        </w:rPr>
+      </w:pPr>
+      <w:r>
+        <w:rPr>
+          <w:strike/>
+        </w:rPr>
+        <w:t xml:space="preserve">b) </w:t>
+      </w:r>
+      <w:r>
+        <w:rPr>
+          <w:strike/>
+        </w:rPr>
+        <w:t>random</w:t>
+      </w:r>
+    </w:p>
+    <w:p>
+      <w:pPr>
+        <w:pStyle w:val="Text"/>
+        <w:rPr>
+          <w:strike/>
+        </w:rPr>
+      </w:pPr>
+      <w:r>
+        <w:rPr>
+          <w:strike/>
+        </w:rPr>
+        <w:t xml:space="preserve">c) </w:t>
+      </w:r>
+      <w:r>
+        <w:rPr>
+          <w:strike/>
+        </w:rPr>
+        <w:t xml:space="preserve">sorted </w:t>
+      </w:r>
+    </w:p>
+    <w:p>
+      <w:pPr>
+        <w:pStyle w:val="Text"/>
+        <w:rPr>
+          <w:strike/>
+        </w:rPr>
+      </w:pPr>
+      <w:r>
+        <w:rPr>
+          <w:strike/>
+        </w:rPr>
+        <w:t xml:space="preserve">d) </w:t>
+      </w:r>
+      <w:r>
+        <w:rPr>
+          <w:strike/>
+        </w:rPr>
+        <w:t>arbitrary</w:t>
+      </w:r>
+    </w:p>
+    <w:p>
+      <w:pPr>
+        <w:pStyle w:val="Text"/>
+      </w:pPr>
+    </w:p>
+    <w:p>
+      <w:pPr>
+        <w:pStyle w:val="Text"/>
+      </w:pPr>
+      <w:r>
+        <w:t>24</w:t>
+      </w:r>
+      <w:r>
+        <w:t>)</w:t>
+      </w:r>
+      <w:r>
+        <w:t xml:space="preserve"> </w:t>
+      </w:r>
+      <w:r>
+        <w:t xml:space="preserve">The nodes of a(n) </w:t>
+      </w:r>
+      <w:r>
+        <w:t>____</w:t>
+      </w:r>
+      <w:r>
+        <w:t xml:space="preserve"> linked list class store two links: one to the next element and one to the previous one.</w:t>
+      </w:r>
+    </w:p>
+    <w:p>
+      <w:pPr>
+        <w:pStyle w:val="Text"/>
+      </w:pPr>
+    </w:p>
+    <w:p>
+      <w:pPr>
+        <w:pStyle w:val="Text"/>
+        <w:rPr>
+          <w:strike/>
+        </w:rPr>
+      </w:pPr>
+      <w:r>
+        <w:rPr>
+          <w:strike/>
+        </w:rPr>
+        <w:t xml:space="preserve">a) </w:t>
+      </w:r>
+      <w:r>
+        <w:rPr>
+          <w:strike/>
+        </w:rPr>
+        <w:t>array</w:t>
+      </w:r>
+    </w:p>
+    <w:p>
+      <w:pPr>
+        <w:pStyle w:val="Text"/>
+        <w:rPr>
+          <w:strike/>
+        </w:rPr>
+      </w:pPr>
+      <w:r>
+        <w:rPr>
+          <w:strike/>
+        </w:rPr>
+        <w:t xml:space="preserve">b) </w:t>
+      </w:r>
+      <w:r>
+        <w:rPr>
+          <w:strike/>
+        </w:rPr>
+        <w:t>singly</w:t>
+      </w:r>
+    </w:p>
+    <w:p>
+      <w:pPr>
+        <w:pStyle w:val="Text"/>
+      </w:pPr>
+      <w:r>
+        <w:t xml:space="preserve">c) </w:t>
+      </w:r>
+      <w:r>
+        <w:t>doubly</w:t>
+      </w:r>
+    </w:p>
+    <w:p>
+      <w:pPr>
+        <w:pStyle w:val="Text"/>
+        <w:rPr>
+          <w:strike/>
+        </w:rPr>
+      </w:pPr>
+      <w:r>
+        <w:rPr>
+          <w:strike/>
+        </w:rPr>
+        <w:t xml:space="preserve">d) </w:t>
+      </w:r>
+      <w:r>
+        <w:rPr>
+          <w:strike/>
+        </w:rPr>
+        <w:t>randomly</w:t>
+      </w:r>
+    </w:p>
+    <w:p>
+      <w:pPr>
+        <w:pStyle w:val="Text"/>
+      </w:pPr>
+    </w:p>
+    <w:p>
+      <w:pPr>
+        <w:pStyle w:val="Text"/>
+      </w:pPr>
+      <w:r>
+        <w:t>25</w:t>
+      </w:r>
+      <w:r>
+        <w:t xml:space="preserve">) Assume you are using a doubly-linked list data structure with many nodes. </w:t>
+      </w:r>
+      <w:r>
+        <w:t>What is the minimum number of</w:t>
+      </w:r>
+      <w:r>
+        <w:t xml:space="preserve"> node references </w:t>
+      </w:r>
+      <w:r>
+        <w:t>that are required to be modified</w:t>
+      </w:r>
+      <w:r>
+        <w:t xml:space="preserve"> </w:t>
+      </w:r>
+      <w:r>
+        <w:t>to</w:t>
+      </w:r>
+      <w:r>
+        <w:t xml:space="preserve"> remove a node from the middle of the list? Consider the neighboring nodes.</w:t>
+      </w:r>
+    </w:p>
+    <w:p>
+      <w:pPr>
+        <w:pStyle w:val="Text"/>
+      </w:pPr>
+    </w:p>
+    <w:p>
+      <w:pPr>
+        <w:pStyle w:val="Text"/>
+        <w:rPr>
+          <w:strike/>
+        </w:rPr>
+      </w:pPr>
+      <w:r>
+        <w:rPr>
+          <w:strike/>
+        </w:rPr>
+        <w:t xml:space="preserve">a) </w:t>
+      </w:r>
+      <w:r>
+        <w:rPr>
+          <w:strike/>
+        </w:rPr>
+        <w:t>1</w:t>
+      </w:r>
+    </w:p>
+    <w:p>
+      <w:pPr>
+        <w:pStyle w:val="Text"/>
+      </w:pPr>
+      <w:r>
+        <w:t xml:space="preserve">b) </w:t>
+      </w:r>
+      <w:r>
+        <w:t>2</w:t>
+      </w:r>
+    </w:p>
+    <w:p>
+      <w:pPr>
+        <w:pStyle w:val="Text"/>
+        <w:rPr>
+          <w:strike/>
+        </w:rPr>
+      </w:pPr>
+      <w:r>
+        <w:rPr>
+          <w:strike/>
+        </w:rPr>
+        <w:t xml:space="preserve">c) </w:t>
+      </w:r>
+      <w:r>
+        <w:rPr>
+          <w:strike/>
+        </w:rPr>
+        <w:t>3</w:t>
+      </w:r>
+    </w:p>
+    <w:p>
+      <w:pPr>
+        <w:pStyle w:val="Text"/>
+        <w:rPr>
+          <w:strike/>
+        </w:rPr>
+      </w:pPr>
+      <w:r>
+        <w:rPr>
+          <w:strike/>
+        </w:rPr>
+        <w:t xml:space="preserve">d) </w:t>
+      </w:r>
+      <w:r>
+        <w:rPr>
+          <w:strike/>
+        </w:rPr>
+        <w:t>4</w:t>
+      </w:r>
+    </w:p>
+    <w:p>
+      <w:pPr>
+        <w:pStyle w:val="Text"/>
+      </w:pPr>
+    </w:p>
+    <w:p>
+      <w:pPr>
+        <w:pStyle w:val="Text"/>
+      </w:pPr>
+      <w:r>
+        <w:t>26</w:t>
+      </w:r>
+      <w:r>
+        <w:t>)</w:t>
+      </w:r>
+      <w:r>
+        <w:t xml:space="preserve"> In a linked list data structure, when does the reference to the first node need to be updated?</w:t>
+      </w:r>
+    </w:p>
+    <w:p>
+      <w:pPr>
+        <w:pStyle w:val="Text"/>
+      </w:pPr>
+    </w:p>
+    <w:p>
+      <w:pPr>
+        <w:pStyle w:val="Text"/>
+      </w:pPr>
+      <w:r>
+        <w:t>I    inserting into an empty list</w:t>
+      </w:r>
+    </w:p>
+    <w:p>
+      <w:pPr>
+        <w:pStyle w:val="Text"/>
+      </w:pPr>
+      <w:r>
+        <w:t>II   deleting from a list with one node</w:t>
+      </w:r>
+    </w:p>
+    <w:p>
+      <w:pPr>
+        <w:pStyle w:val="Text"/>
+      </w:pPr>
+      <w:proofErr w:type="gramStart"/>
+      <w:r>
+        <w:lastRenderedPageBreak/>
+        <w:t>III  deleting</w:t>
+      </w:r>
+      <w:proofErr w:type="gramEnd"/>
+      <w:r>
+        <w:t xml:space="preserve"> an inner node</w:t>
+      </w:r>
+    </w:p>
+    <w:p>
+      <w:pPr>
+        <w:pStyle w:val="Text"/>
+      </w:pPr>
+    </w:p>
+    <w:p>
+      <w:pPr>
+        <w:pStyle w:val="Text"/>
+        <w:rPr>
+          <w:strike/>
+        </w:rPr>
+      </w:pPr>
+      <w:r>
+        <w:rPr>
+          <w:strike/>
+        </w:rPr>
+        <w:t xml:space="preserve">a) </w:t>
+      </w:r>
+      <w:r>
+        <w:rPr>
+          <w:strike/>
+        </w:rPr>
+        <w:t>I</w:t>
+      </w:r>
+    </w:p>
+    <w:p>
+      <w:pPr>
+        <w:pStyle w:val="Text"/>
+        <w:rPr>
+          <w:strike/>
+        </w:rPr>
+      </w:pPr>
+      <w:r>
+        <w:rPr>
+          <w:strike/>
+        </w:rPr>
+        <w:t xml:space="preserve">b) </w:t>
+      </w:r>
+      <w:r>
+        <w:rPr>
+          <w:strike/>
+        </w:rPr>
+        <w:t>II</w:t>
+      </w:r>
+    </w:p>
+    <w:p>
+      <w:pPr>
+        <w:pStyle w:val="Text"/>
+      </w:pPr>
+      <w:r>
+        <w:t xml:space="preserve">c) </w:t>
+      </w:r>
+      <w:r>
+        <w:t>I and II</w:t>
+      </w:r>
+    </w:p>
+    <w:p>
+      <w:pPr>
+        <w:pStyle w:val="Text"/>
+        <w:rPr>
+          <w:strike/>
+        </w:rPr>
+      </w:pPr>
+      <w:r>
+        <w:rPr>
+          <w:strike/>
+        </w:rPr>
+        <w:t xml:space="preserve">d) </w:t>
+      </w:r>
+      <w:r>
+        <w:rPr>
+          <w:strike/>
+        </w:rPr>
+        <w:t>III</w:t>
+      </w:r>
+      <w:r>
+        <w:rPr>
+          <w:strike/>
+        </w:rPr>
+        <w:t xml:space="preserve"> </w:t>
+      </w:r>
+    </w:p>
+    <w:p>
+      <w:pPr>
+        <w:pStyle w:val="Text"/>
+      </w:pPr>
+    </w:p>
+    <w:p>
+      <w:pPr>
+        <w:pStyle w:val="Text"/>
+      </w:pPr>
+      <w:r>
+        <w:t>27</w:t>
+      </w:r>
+      <w:r>
+        <w:t>) Consider the following code snippet:</w:t>
+      </w:r>
+    </w:p>
+    <w:p>
+      <w:pPr>
+        <w:pStyle w:val="Text"/>
+      </w:pPr>
+    </w:p>
+    <w:p>
+      <w:pPr>
+        <w:pStyle w:val="HTMLPreformatted"/>
+      </w:pPr>
+      <w:r>
+        <w:t xml:space="preserve">LinkedList&lt;String&gt; </w:t>
+      </w:r>
+      <w:proofErr w:type="spellStart"/>
+      <w:r>
+        <w:t>myLList</w:t>
+      </w:r>
+      <w:proofErr w:type="spellEnd"/>
+      <w:r>
+        <w:t xml:space="preserve"> = new LinkedList&lt;String</w:t>
+      </w:r>
+      <w:proofErr w:type="gramStart"/>
+      <w:r>
+        <w:t>&gt;(</w:t>
+      </w:r>
+      <w:proofErr w:type="gramEnd"/>
+      <w:r>
+        <w:t>);</w:t>
+      </w:r>
+    </w:p>
+    <w:p>
+      <w:pPr>
+        <w:pStyle w:val="HTMLPreformatted"/>
+      </w:pPr>
+      <w:proofErr w:type="spellStart"/>
+      <w:r>
+        <w:t>myLList.add</w:t>
+      </w:r>
+      <w:proofErr w:type="spellEnd"/>
+      <w:r>
+        <w:t>("Mary");</w:t>
+      </w:r>
+    </w:p>
+    <w:p>
+      <w:pPr>
+        <w:pStyle w:val="HTMLPreformatted"/>
+      </w:pPr>
+      <w:proofErr w:type="spellStart"/>
+      <w:r>
+        <w:t>myLList.add</w:t>
+      </w:r>
+      <w:proofErr w:type="spellEnd"/>
+      <w:r>
+        <w:t>("John");</w:t>
+      </w:r>
+    </w:p>
+    <w:p>
+      <w:pPr>
+        <w:pStyle w:val="HTMLPreformatted"/>
+      </w:pPr>
+      <w:proofErr w:type="spellStart"/>
+      <w:r>
+        <w:t>myLList.add</w:t>
+      </w:r>
+      <w:proofErr w:type="spellEnd"/>
+      <w:r>
+        <w:t>("Sue");</w:t>
+      </w:r>
+    </w:p>
+    <w:p>
+      <w:pPr>
+        <w:pStyle w:val="HTMLPreformatted"/>
+      </w:pPr>
+      <w:proofErr w:type="spellStart"/>
+      <w:r>
+        <w:t>ListIterator</w:t>
+      </w:r>
+      <w:proofErr w:type="spellEnd"/>
+      <w:r>
+        <w:t xml:space="preserve">&lt;String&gt; iterator = </w:t>
+      </w:r>
+      <w:proofErr w:type="spellStart"/>
+      <w:r>
+        <w:t>myLList.listIterator</w:t>
+      </w:r>
+      <w:proofErr w:type="spellEnd"/>
+      <w:r>
+        <w:t>();</w:t>
+      </w:r>
+    </w:p>
+    <w:p>
+      <w:pPr>
+        <w:pStyle w:val="HTMLPreformatted"/>
+      </w:pPr>
+      <w:proofErr w:type="spellStart"/>
+      <w:proofErr w:type="gramStart"/>
+      <w:r>
+        <w:t>iterator.next</w:t>
       </w:r>
       <w:proofErr w:type="spellEnd"/>
       <w:proofErr w:type="gramEnd"/>
       <w:r>
-        <w:t>?</w:t>
-      </w:r>
-    </w:p>
-    <w:p>
-      <w:pPr>
-        <w:pStyle w:val="Text"/>
-      </w:pPr>
-    </w:p>
-    <w:p>
-      <w:pPr>
-        <w:pStyle w:val="Text"/>
-        <w:rPr>
-          <w:rStyle w:val="HTMLTypewriter"/>
-        </w:rPr>
-      </w:pPr>
-      <w:r>
-        <w:t xml:space="preserve">a) </w:t>
-      </w:r>
-      <w:proofErr w:type="spellStart"/>
-      <w:r>
-        <w:rPr>
-          <w:rStyle w:val="HTMLTypewriter"/>
-        </w:rPr>
-        <w:t>myList.addFirst</w:t>
-      </w:r>
-      <w:proofErr w:type="spellEnd"/>
-      <w:r>
-        <w:rPr>
-          <w:rStyle w:val="HTMLTypewriter"/>
-        </w:rPr>
-        <w:t>("Harry"</w:t>
-      </w:r>
-      <w:proofErr w:type="gramStart"/>
-      <w:r>
-        <w:rPr>
-          <w:rStyle w:val="HTMLTypewriter"/>
-        </w:rPr>
-        <w:t>);</w:t>
-      </w:r>
-      <w:proofErr w:type="gramEnd"/>
-    </w:p>
-    <w:p>
-      <w:pPr>
-        <w:pStyle w:val="Text"/>
-        <w:rPr>
-          <w:rStyle w:val="HTMLTypewriter"/>
-          <w:strike/>
-        </w:rPr>
-      </w:pPr>
-      <w:r>
-        <w:rPr>
-          <w:strike/>
-        </w:rPr>
-        <w:t xml:space="preserve">b) </w:t>
-      </w:r>
-      <w:proofErr w:type="spellStart"/>
-      <w:r>
-        <w:rPr>
-          <w:rStyle w:val="HTMLTypewriter"/>
-          <w:strike/>
-        </w:rPr>
-        <w:t>myList.add</w:t>
-      </w:r>
-      <w:proofErr w:type="spellEnd"/>
-      <w:r>
-        <w:rPr>
-          <w:rStyle w:val="HTMLTypewriter"/>
-          <w:strike/>
-        </w:rPr>
-        <w:t>("Harry"</w:t>
-      </w:r>
-      <w:proofErr w:type="gramStart"/>
-      <w:r>
-        <w:rPr>
-          <w:rStyle w:val="HTMLTypewriter"/>
-          <w:strike/>
-        </w:rPr>
-        <w:t>);</w:t>
-      </w:r>
-      <w:proofErr w:type="gramEnd"/>
-    </w:p>
-    <w:p>
-      <w:pPr>
-        <w:pStyle w:val="Text"/>
-        <w:rPr>
-          <w:rStyle w:val="HTMLTypewriter"/>
-          <w:strike/>
-        </w:rPr>
-      </w:pPr>
-      <w:r>
-        <w:rPr>
-          <w:strike/>
-        </w:rPr>
-        <w:t xml:space="preserve">c) </w:t>
-      </w:r>
-      <w:proofErr w:type="spellStart"/>
-      <w:r>
-        <w:rPr>
-          <w:rStyle w:val="HTMLTypewriter"/>
-          <w:strike/>
-        </w:rPr>
-        <w:t>myList.insert</w:t>
-      </w:r>
-      <w:proofErr w:type="spellEnd"/>
-      <w:r>
-        <w:rPr>
-          <w:rStyle w:val="HTMLTypewriter"/>
-          <w:strike/>
-        </w:rPr>
-        <w:t>("Harry"</w:t>
-      </w:r>
-      <w:proofErr w:type="gramStart"/>
-      <w:r>
-        <w:rPr>
-          <w:rStyle w:val="HTMLTypewriter"/>
-          <w:strike/>
-        </w:rPr>
-        <w:t>);</w:t>
-      </w:r>
-      <w:proofErr w:type="gramEnd"/>
-    </w:p>
-    <w:p>
-      <w:pPr>
-        <w:pStyle w:val="Text"/>
-        <w:rPr>
-          <w:rStyle w:val="HTMLTypewriter"/>
-          <w:strike/>
-        </w:rPr>
-      </w:pPr>
-      <w:r>
-        <w:rPr>
-          <w:strike/>
-        </w:rPr>
-        <w:t xml:space="preserve">d) </w:t>
-      </w:r>
-      <w:proofErr w:type="spellStart"/>
-      <w:r>
-        <w:rPr>
-          <w:rStyle w:val="HTMLTypewriter"/>
-          <w:strike/>
-        </w:rPr>
-        <w:t>myList.put</w:t>
-      </w:r>
-      <w:proofErr w:type="spellEnd"/>
-      <w:r>
-        <w:rPr>
-          <w:rStyle w:val="HTMLTypewriter"/>
-          <w:strike/>
-        </w:rPr>
-        <w:t>("Harry"</w:t>
-      </w:r>
-      <w:proofErr w:type="gramStart"/>
-      <w:r>
-        <w:rPr>
-          <w:rStyle w:val="HTMLTypewriter"/>
-          <w:strike/>
-        </w:rPr>
-        <w:t>);</w:t>
-      </w:r>
-      <w:proofErr w:type="gramEnd"/>
-    </w:p>
-    <w:p>
-      <w:pPr>
-        <w:pStyle w:val="Text"/>
-        <w:rPr>
-          <w:rStyle w:val="HTMLTypewriter"/>
-        </w:rPr>
-      </w:pPr>
-    </w:p>
-    <w:p>
-      <w:pPr>
-        <w:pStyle w:val="Text"/>
-      </w:pPr>
-      <w:r>
-        <w:lastRenderedPageBreak/>
-        <w:t>16</w:t>
-      </w:r>
-      <w:r>
-        <w:t xml:space="preserve">) Assume you have created a linked list name </w:t>
-      </w:r>
-      <w:proofErr w:type="spellStart"/>
-      <w:r>
-        <w:rPr>
-          <w:rStyle w:val="HTMLTypewriter"/>
-        </w:rPr>
-        <w:t>myList</w:t>
-      </w:r>
-      <w:proofErr w:type="spellEnd"/>
-      <w:r>
-        <w:t xml:space="preserve"> t</w:t>
-      </w:r>
-      <w:r>
-        <w:t>hat currently</w:t>
-      </w:r>
-      <w:r>
-        <w:t xml:space="preserve"> hold</w:t>
-      </w:r>
-      <w:r>
-        <w:t>s some number of</w:t>
-      </w:r>
-      <w:r>
-        <w:t xml:space="preserve"> </w:t>
-      </w:r>
-      <w:r>
-        <w:rPr>
-          <w:rStyle w:val="HTMLTypewriter"/>
-        </w:rPr>
-        <w:t>String</w:t>
-      </w:r>
-      <w:r>
-        <w:t xml:space="preserve"> objects. </w:t>
-      </w:r>
-      <w:r>
-        <w:t xml:space="preserve">Which of the following statements correctly removes an element from the end of </w:t>
-      </w:r>
-      <w:proofErr w:type="spellStart"/>
-      <w:r>
-        <w:rPr>
-          <w:rStyle w:val="HTMLTypewriter"/>
-        </w:rPr>
-        <w:t>myList</w:t>
-      </w:r>
-      <w:proofErr w:type="spellEnd"/>
-      <w:r>
-        <w:t>?</w:t>
-      </w:r>
-    </w:p>
-    <w:p>
-      <w:pPr>
-        <w:pStyle w:val="Text"/>
-      </w:pPr>
-    </w:p>
-    <w:p>
-      <w:pPr>
-        <w:pStyle w:val="Text"/>
-        <w:rPr>
-          <w:rStyle w:val="HTMLTypewriter"/>
-          <w:strike/>
-        </w:rPr>
-      </w:pPr>
-      <w:r>
-        <w:rPr>
-          <w:strike/>
-        </w:rPr>
-        <w:t xml:space="preserve">a) </w:t>
-      </w:r>
-      <w:proofErr w:type="spellStart"/>
-      <w:r>
-        <w:rPr>
-          <w:rStyle w:val="HTMLTypewriter"/>
-          <w:strike/>
-        </w:rPr>
-        <w:t>myList.remove</w:t>
-      </w:r>
-      <w:proofErr w:type="spellEnd"/>
-      <w:r>
-        <w:rPr>
-          <w:rStyle w:val="HTMLTypewriter"/>
-          <w:strike/>
-        </w:rPr>
-        <w:t>(</w:t>
-      </w:r>
-      <w:proofErr w:type="gramStart"/>
-      <w:r>
-        <w:rPr>
-          <w:rStyle w:val="HTMLTypewriter"/>
-          <w:strike/>
-        </w:rPr>
-        <w:t>);</w:t>
-      </w:r>
-      <w:proofErr w:type="gramEnd"/>
-    </w:p>
-    <w:p>
-      <w:pPr>
-        <w:pStyle w:val="Text"/>
-        <w:rPr>
-          <w:rStyle w:val="HTMLTypewriter"/>
-        </w:rPr>
-      </w:pPr>
-      <w:r>
-        <w:t xml:space="preserve">b) </w:t>
-      </w:r>
-      <w:proofErr w:type="spellStart"/>
-      <w:r>
-        <w:rPr>
-          <w:rStyle w:val="HTMLTypewriter"/>
-        </w:rPr>
-        <w:t>myList.removeLast</w:t>
-      </w:r>
-      <w:proofErr w:type="spellEnd"/>
-      <w:r>
-        <w:rPr>
-          <w:rStyle w:val="HTMLTypewriter"/>
-        </w:rPr>
-        <w:t>(</w:t>
-      </w:r>
-      <w:proofErr w:type="gramStart"/>
-      <w:r>
-        <w:rPr>
-          <w:rStyle w:val="HTMLTypewriter"/>
-        </w:rPr>
-        <w:t>);</w:t>
-      </w:r>
-      <w:proofErr w:type="gramEnd"/>
-    </w:p>
-    <w:p>
-      <w:pPr>
-        <w:pStyle w:val="Text"/>
-        <w:rPr>
-          <w:rStyle w:val="HTMLTypewriter"/>
-          <w:strike/>
-        </w:rPr>
-      </w:pPr>
-      <w:r>
-        <w:rPr>
-          <w:strike/>
-        </w:rPr>
-        <w:t xml:space="preserve">c) </w:t>
-      </w:r>
-      <w:proofErr w:type="spellStart"/>
-      <w:r>
-        <w:rPr>
-          <w:rStyle w:val="HTMLTypewriter"/>
-          <w:strike/>
-        </w:rPr>
-        <w:t>myList.getLast</w:t>
-      </w:r>
-      <w:proofErr w:type="spellEnd"/>
-      <w:r>
-        <w:rPr>
-          <w:rStyle w:val="HTMLTypewriter"/>
-          <w:strike/>
-        </w:rPr>
-        <w:t>(</w:t>
-      </w:r>
-      <w:proofErr w:type="gramStart"/>
-      <w:r>
-        <w:rPr>
-          <w:rStyle w:val="HTMLTypewriter"/>
-          <w:strike/>
-        </w:rPr>
-        <w:t>);</w:t>
-      </w:r>
-      <w:proofErr w:type="gramEnd"/>
-    </w:p>
-    <w:p>
-      <w:pPr>
-        <w:rPr>
-          <w:rStyle w:val="HTMLTypewriter"/>
-        </w:rPr>
-      </w:pPr>
-      <w:r>
-        <w:rPr>
-          <w:strike/>
-        </w:rPr>
-        <w:t xml:space="preserve">d) </w:t>
-      </w:r>
+        <w:t>();</w:t>
+      </w:r>
+      <w:r>
+        <w:t>//it’s pointing at John</w:t>
+      </w:r>
+    </w:p>
+    <w:p>
+      <w:pPr>
+        <w:pStyle w:val="HTMLPreformatted"/>
+      </w:pPr>
       <w:proofErr w:type="spellStart"/>
       <w:proofErr w:type="gramStart"/>
       <w:r>
-        <w:rPr>
-          <w:rStyle w:val="HTMLTypewriter"/>
-          <w:strike/>
-        </w:rPr>
-        <w:t>myList.pop</w:t>
+        <w:t>iterator.next</w:t>
       </w:r>
       <w:proofErr w:type="spellEnd"/>
-      <w:r>
-        <w:rPr>
-          <w:rStyle w:val="HTMLTypewriter"/>
-          <w:strike/>
-        </w:rPr>
-        <w:t>(</w:t>
-      </w:r>
       <w:proofErr w:type="gramEnd"/>
       <w:r>
-        <w:rPr>
-          <w:rStyle w:val="HTMLTypewriter"/>
-          <w:strike/>
-        </w:rPr>
-        <w:t>);</w:t>
-      </w:r>
-    </w:p>
-    <w:p>
-      <w:pPr>
-        <w:pStyle w:val="Text"/>
-        <w:rPr>
-          <w:rStyle w:val="HTMLTypewriter"/>
-        </w:rPr>
-      </w:pPr>
-    </w:p>
-    <w:p>
-      <w:pPr>
-        <w:pStyle w:val="Text"/>
-      </w:pPr>
-    </w:p>
-    <w:p>
-      <w:pPr>
-        <w:pStyle w:val="Text"/>
-      </w:pPr>
-      <w:r>
-        <w:t>17</w:t>
-      </w:r>
-      <w:r>
-        <w:t>) What is the meaning of</w:t>
-      </w:r>
-      <w:r>
-        <w:t xml:space="preserve"> the </w:t>
-      </w:r>
-      <w:proofErr w:type="gramStart"/>
-      <w:r>
-        <w:t>type</w:t>
-      </w:r>
-      <w:proofErr w:type="gramEnd"/>
-      <w:r>
-        <w:t xml:space="preserve"> param</w:t>
-      </w:r>
-      <w:r>
-        <w:t>e</w:t>
-      </w:r>
-      <w:r>
-        <w:t>ter</w:t>
-      </w:r>
-      <w:r>
-        <w:t xml:space="preserve"> </w:t>
-      </w:r>
-      <w:r>
-        <w:rPr>
-          <w:rStyle w:val="HTMLTypewriter"/>
-        </w:rPr>
-        <w:t>E</w:t>
-      </w:r>
-      <w:r>
-        <w:t xml:space="preserve">, in the </w:t>
-      </w:r>
-      <w:r>
-        <w:rPr>
-          <w:rStyle w:val="HTMLTypewriter"/>
-        </w:rPr>
-        <w:t>LinkedList&lt;E&gt;</w:t>
-      </w:r>
-      <w:r>
-        <w:t xml:space="preserve"> code fragment?</w:t>
-      </w:r>
-    </w:p>
-    <w:p>
-      <w:pPr>
-        <w:pStyle w:val="Text"/>
-      </w:pPr>
-    </w:p>
-    <w:p>
-      <w:pPr>
-        <w:rPr>
-          <w:strike/>
-        </w:rPr>
-      </w:pPr>
-      <w:r>
-        <w:rPr>
-          <w:strike/>
-        </w:rPr>
-        <w:t xml:space="preserve">a) </w:t>
-      </w:r>
-      <w:r>
-        <w:rPr>
-          <w:strike/>
-        </w:rPr>
-        <w:t xml:space="preserve">The </w:t>
-      </w:r>
-      <w:r>
-        <w:rPr>
-          <w:strike/>
-        </w:rPr>
-        <w:t xml:space="preserve">elements of the linked list are of class </w:t>
-      </w:r>
-      <w:r>
-        <w:rPr>
-          <w:rStyle w:val="HTMLTypewriter"/>
-          <w:strike/>
-        </w:rPr>
-        <w:t>E</w:t>
-      </w:r>
-      <w:r>
-        <w:rPr>
-          <w:rStyle w:val="HTMLTypewriter"/>
-          <w:strike/>
-        </w:rPr>
-        <w:t>.</w:t>
-      </w:r>
-    </w:p>
-    <w:p>
-      <w:pPr>
-        <w:rPr>
-          <w:strike/>
-        </w:rPr>
-      </w:pPr>
-      <w:r>
-        <w:rPr>
-          <w:strike/>
-        </w:rPr>
-        <w:t xml:space="preserve">b) </w:t>
-      </w:r>
-      <w:r>
-        <w:rPr>
-          <w:strike/>
-        </w:rPr>
-        <w:t xml:space="preserve">The </w:t>
-      </w:r>
-      <w:r>
-        <w:rPr>
-          <w:strike/>
-        </w:rPr>
-        <w:t xml:space="preserve">elements of the linked list are of any subclass of class </w:t>
-      </w:r>
-      <w:r>
-        <w:rPr>
-          <w:rStyle w:val="HTMLTypewriter"/>
-          <w:strike/>
-        </w:rPr>
-        <w:t>E</w:t>
-      </w:r>
-      <w:r>
-        <w:rPr>
-          <w:rStyle w:val="HTMLTypewriter"/>
-          <w:strike/>
-        </w:rPr>
-        <w:t>.</w:t>
-      </w:r>
-    </w:p>
-    <w:p>
-      <w:r>
-        <w:t xml:space="preserve">c) </w:t>
-      </w:r>
-      <w:r>
-        <w:t xml:space="preserve">The </w:t>
-      </w:r>
-      <w:r>
-        <w:t>elements of the linked list are any type supplied to the constructor</w:t>
-      </w:r>
-      <w:r>
-        <w:t>.</w:t>
-      </w:r>
-    </w:p>
-    <w:p>
-      <w:pPr>
-        <w:rPr>
-          <w:strike/>
-        </w:rPr>
-      </w:pPr>
-      <w:r>
-        <w:rPr>
-          <w:strike/>
-        </w:rPr>
-        <w:t xml:space="preserve">d) </w:t>
-      </w:r>
-      <w:r>
-        <w:rPr>
-          <w:strike/>
-        </w:rPr>
-        <w:t xml:space="preserve">The </w:t>
-      </w:r>
-      <w:r>
-        <w:rPr>
-          <w:strike/>
-        </w:rPr>
-        <w:t xml:space="preserve">elements of the linked list are of class </w:t>
-      </w:r>
-      <w:r>
-        <w:rPr>
-          <w:rStyle w:val="HTMLTypewriter"/>
-          <w:strike/>
-        </w:rPr>
-        <w:t>Object</w:t>
-      </w:r>
-      <w:r>
-        <w:rPr>
-          <w:strike/>
-        </w:rPr>
-        <w:t>.</w:t>
-      </w:r>
-    </w:p>
-    <w:p>
-      <w:pPr>
-        <w:pStyle w:val="Text"/>
-      </w:pPr>
-    </w:p>
-    <w:p>
-      <w:pPr>
-        <w:pStyle w:val="Text"/>
-        <w:rPr>
-          <w:rStyle w:val="HTMLTypewriter"/>
-        </w:rPr>
-      </w:pPr>
-      <w:r>
-        <w:t>18</w:t>
-      </w:r>
-      <w:r>
-        <w:t>)</w:t>
-      </w:r>
-      <w:r>
-        <w:t xml:space="preserve"> Which method is </w:t>
-      </w:r>
-      <w:r>
-        <w:t>NOT</w:t>
-      </w:r>
-      <w:r>
-        <w:t xml:space="preserve"> part of the </w:t>
-      </w:r>
+        <w:t>();</w:t>
+      </w:r>
+      <w:r>
+        <w:t>//it’s pointing at Sue</w:t>
+      </w:r>
+    </w:p>
+    <w:p>
+      <w:pPr>
+        <w:pStyle w:val="HTMLPreformatted"/>
+      </w:pPr>
       <w:proofErr w:type="spellStart"/>
       <w:r>
-        <w:rPr>
-          <w:rStyle w:val="HTMLTypewriter"/>
-        </w:rPr>
-        <w:t>ListIterator</w:t>
+        <w:t>iterator.add</w:t>
       </w:r>
       <w:proofErr w:type="spellEnd"/>
       <w:r>
-        <w:rPr>
-          <w:rStyle w:val="HTMLTypewriter"/>
-        </w:rPr>
-        <w:t xml:space="preserve"> </w:t>
-      </w:r>
-      <w:r>
-        <w:t>interface</w:t>
-      </w:r>
-      <w:r>
-        <w:t>?</w:t>
-      </w:r>
-    </w:p>
-    <w:p>
-      <w:pPr>
-        <w:pStyle w:val="Text"/>
-      </w:pPr>
-    </w:p>
-    <w:p>
-      <w:pPr>
-        <w:pStyle w:val="Text"/>
-      </w:pPr>
-      <w:r>
-        <w:t xml:space="preserve">a) </w:t>
-      </w:r>
-      <w:r>
-        <w:rPr>
-          <w:rStyle w:val="HTMLTypewriter"/>
-        </w:rPr>
-        <w:t>delete</w:t>
-      </w:r>
-    </w:p>
-    <w:p>
-      <w:pPr>
-        <w:pStyle w:val="Text"/>
-        <w:rPr>
-          <w:strike/>
-        </w:rPr>
-      </w:pPr>
-      <w:r>
-        <w:rPr>
-          <w:strike/>
-        </w:rPr>
-        <w:t xml:space="preserve">b) </w:t>
-      </w:r>
-      <w:r>
-        <w:rPr>
-          <w:rStyle w:val="HTMLTypewriter"/>
-          <w:strike/>
-        </w:rPr>
-        <w:t>add</w:t>
-      </w:r>
-    </w:p>
-    <w:p>
-      <w:pPr>
-        <w:pStyle w:val="Text"/>
-        <w:rPr>
-          <w:strike/>
-        </w:rPr>
-      </w:pPr>
-      <w:r>
-        <w:rPr>
-          <w:strike/>
-        </w:rPr>
-        <w:t xml:space="preserve">c) </w:t>
-      </w:r>
-      <w:r>
-        <w:rPr>
-          <w:rStyle w:val="HTMLTypewriter"/>
-          <w:strike/>
-        </w:rPr>
-        <w:t>next</w:t>
-      </w:r>
-    </w:p>
-    <w:p>
-      <w:pPr>
-        <w:pStyle w:val="Text"/>
-        <w:rPr>
-          <w:strike/>
-        </w:rPr>
-      </w:pPr>
-      <w:r>
-        <w:rPr>
-          <w:strike/>
-        </w:rPr>
-        <w:t xml:space="preserve">d) </w:t>
-      </w:r>
-      <w:r>
-        <w:rPr>
-          <w:rStyle w:val="HTMLTypewriter"/>
-          <w:strike/>
-        </w:rPr>
-        <w:t>previous</w:t>
-      </w:r>
-    </w:p>
-    <w:p>
-      <w:pPr>
-        <w:pStyle w:val="Text"/>
-      </w:pPr>
-    </w:p>
-    <w:p>
-      <w:r>
-        <w:t>1</w:t>
-      </w:r>
-      <w:r>
-        <w:t>9) Consider the c</w:t>
-      </w:r>
-      <w:r>
-        <w:t xml:space="preserve">ode snippet shown below. </w:t>
-      </w:r>
-      <w:r>
-        <w:t xml:space="preserve">Assume that </w:t>
-      </w:r>
-      <w:proofErr w:type="spellStart"/>
-      <w:r>
-        <w:rPr>
-          <w:rStyle w:val="HTMLTypewriter"/>
-        </w:rPr>
-        <w:t>employeeNames</w:t>
-      </w:r>
-      <w:proofErr w:type="spellEnd"/>
-      <w:r>
-        <w:t xml:space="preserve"> </w:t>
-      </w:r>
-      <w:proofErr w:type="gramStart"/>
-      <w:r>
-        <w:t>is</w:t>
-      </w:r>
-      <w:proofErr w:type="gramEnd"/>
-      <w:r>
-        <w:t xml:space="preserve"> an instance of type </w:t>
-      </w:r>
-      <w:r>
-        <w:rPr>
-          <w:rStyle w:val="HTMLTypewriter"/>
-        </w:rPr>
-        <w:t>LinkedList&lt;String&gt;</w:t>
-      </w:r>
-      <w:r>
-        <w:t>.</w:t>
-      </w:r>
-    </w:p>
-    <w:p>
-      <w:pPr>
-        <w:pStyle w:val="Text"/>
-      </w:pPr>
-    </w:p>
-    <w:p>
-      <w:pPr>
-        <w:pStyle w:val="HTMLPreformatted"/>
-      </w:pPr>
-      <w:r>
-        <w:t xml:space="preserve">for (String </w:t>
-      </w:r>
-      <w:proofErr w:type="gramStart"/>
-      <w:r>
-        <w:t>name :</w:t>
-      </w:r>
-      <w:proofErr w:type="gramEnd"/>
-      <w:r>
-        <w:t xml:space="preserve"> </w:t>
-      </w:r>
-      <w:proofErr w:type="spellStart"/>
-      <w:r>
-        <w:t>employeeNames</w:t>
-      </w:r>
-      <w:proofErr w:type="spellEnd"/>
-      <w:r>
-        <w:t>)</w:t>
-      </w:r>
-    </w:p>
-    <w:p>
-      <w:pPr>
-        <w:pStyle w:val="HTMLPreformatted"/>
-      </w:pPr>
-      <w:r>
-        <w:t>{</w:t>
-      </w:r>
-    </w:p>
-    <w:p>
-      <w:pPr>
-        <w:pStyle w:val="HTMLPreformatted"/>
-      </w:pPr>
-      <w:r>
-        <w:t xml:space="preserve">   </w:t>
-      </w:r>
-      <w:r>
-        <w:t>//</w:t>
-      </w:r>
-      <w:r>
-        <w:t xml:space="preserve"> </w:t>
-      </w:r>
-      <w:r>
-        <w:t>Do something with name</w:t>
-      </w:r>
-      <w:r>
-        <w:t xml:space="preserve"> here</w:t>
-      </w:r>
-    </w:p>
-    <w:p>
-      <w:pPr>
-        <w:pStyle w:val="HTMLPreformatted"/>
-      </w:pPr>
-      <w:r>
-        <w:t>}</w:t>
-      </w:r>
-    </w:p>
-    <w:p>
-      <w:pPr>
-        <w:pStyle w:val="Text"/>
-      </w:pPr>
-    </w:p>
-    <w:p>
-      <w:pPr>
-        <w:pStyle w:val="Text"/>
-      </w:pPr>
-      <w:r>
-        <w:t xml:space="preserve">Which element(s) of </w:t>
-      </w:r>
-      <w:proofErr w:type="spellStart"/>
-      <w:r>
-        <w:rPr>
-          <w:rStyle w:val="HTMLTypewriter"/>
-        </w:rPr>
-        <w:t>employeeNames</w:t>
-      </w:r>
-      <w:proofErr w:type="spellEnd"/>
-      <w:r>
-        <w:t xml:space="preserve"> does th</w:t>
-      </w:r>
-      <w:r>
-        <w:t>is</w:t>
-      </w:r>
-      <w:r>
-        <w:t xml:space="preserve"> loop process?</w:t>
-      </w:r>
-    </w:p>
-    <w:p>
-      <w:pPr>
-        <w:pStyle w:val="Text"/>
-      </w:pPr>
-    </w:p>
-    <w:p>
-      <w:pPr>
-        <w:pStyle w:val="Text"/>
-        <w:rPr>
-          <w:strike/>
-        </w:rPr>
-      </w:pPr>
-      <w:r>
-        <w:rPr>
-          <w:strike/>
-        </w:rPr>
-        <w:t xml:space="preserve">a) </w:t>
-      </w:r>
-      <w:r>
-        <w:rPr>
-          <w:strike/>
-        </w:rPr>
-        <w:t>no elements</w:t>
-      </w:r>
-    </w:p>
-    <w:p>
-      <w:pPr>
-        <w:pStyle w:val="Text"/>
-      </w:pPr>
-      <w:r>
-        <w:t xml:space="preserve">b) </w:t>
-      </w:r>
-      <w:r>
-        <w:t>all elements</w:t>
-      </w:r>
-    </w:p>
-    <w:p>
-      <w:pPr>
-        <w:pStyle w:val="Text"/>
-        <w:rPr>
-          <w:strike/>
-        </w:rPr>
-      </w:pPr>
-      <w:r>
-        <w:rPr>
-          <w:strike/>
-        </w:rPr>
-        <w:t xml:space="preserve">c) </w:t>
-      </w:r>
-      <w:r>
-        <w:rPr>
-          <w:strike/>
-        </w:rPr>
-        <w:t>elements meeting a condition</w:t>
-      </w:r>
-    </w:p>
-    <w:p>
-      <w:pPr>
-        <w:pStyle w:val="Text"/>
-        <w:rPr>
-          <w:strike/>
-        </w:rPr>
-      </w:pPr>
-      <w:r>
-        <w:rPr>
-          <w:strike/>
-        </w:rPr>
-        <w:t xml:space="preserve">d) </w:t>
-      </w:r>
-      <w:r>
-        <w:rPr>
-          <w:strike/>
-        </w:rPr>
-        <w:t xml:space="preserve">the </w:t>
-      </w:r>
-      <w:r>
-        <w:rPr>
-          <w:strike/>
-        </w:rPr>
-        <w:t>most recently added elements</w:t>
-      </w:r>
-    </w:p>
-    <w:p>
-      <w:pPr>
-        <w:pStyle w:val="Text"/>
-      </w:pPr>
-    </w:p>
-    <w:p>
-      <w:pPr>
-        <w:pStyle w:val="Text"/>
-      </w:pPr>
-      <w:r>
-        <w:t>2</w:t>
-      </w:r>
-      <w:r>
-        <w:t>0</w:t>
-      </w:r>
-      <w:r>
-        <w:t>)</w:t>
-      </w:r>
-      <w:r>
-        <w:t xml:space="preserve"> Which method is </w:t>
-      </w:r>
-      <w:r>
-        <w:t>NOT</w:t>
-      </w:r>
-      <w:r>
-        <w:t xml:space="preserve"> part of the </w:t>
-      </w:r>
-      <w:proofErr w:type="spellStart"/>
-      <w:r>
-        <w:rPr>
-          <w:rStyle w:val="HTMLTypewriter"/>
-        </w:rPr>
-        <w:t>ListIterator</w:t>
-      </w:r>
-      <w:proofErr w:type="spellEnd"/>
-      <w:r>
-        <w:t xml:space="preserve"> generic class?</w:t>
-      </w:r>
-    </w:p>
-    <w:p>
-      <w:pPr>
-        <w:pStyle w:val="Text"/>
-      </w:pPr>
-    </w:p>
-    <w:p>
-      <w:pPr>
-        <w:pStyle w:val="Text"/>
-        <w:rPr>
-          <w:strike/>
-        </w:rPr>
-      </w:pPr>
-      <w:r>
-        <w:rPr>
-          <w:strike/>
-        </w:rPr>
-        <w:t xml:space="preserve">a) </w:t>
-      </w:r>
-      <w:proofErr w:type="spellStart"/>
-      <w:r>
-        <w:rPr>
-          <w:rStyle w:val="HTMLTypewriter"/>
-          <w:strike/>
-        </w:rPr>
-        <w:t>hasNext</w:t>
-      </w:r>
-      <w:proofErr w:type="spellEnd"/>
-    </w:p>
-    <w:p>
-      <w:pPr>
-        <w:pStyle w:val="Text"/>
-      </w:pPr>
-      <w:r>
-        <w:t xml:space="preserve">b) </w:t>
-      </w:r>
-      <w:proofErr w:type="spellStart"/>
-      <w:r>
-        <w:rPr>
-          <w:rStyle w:val="HTMLTypewriter"/>
-        </w:rPr>
-        <w:t>hasMore</w:t>
-      </w:r>
-      <w:proofErr w:type="spellEnd"/>
-    </w:p>
-    <w:p>
-      <w:pPr>
-        <w:pStyle w:val="Text"/>
-        <w:rPr>
-          <w:strike/>
-        </w:rPr>
-      </w:pPr>
-      <w:r>
-        <w:rPr>
-          <w:strike/>
-        </w:rPr>
-        <w:t xml:space="preserve">c) </w:t>
-      </w:r>
-      <w:proofErr w:type="spellStart"/>
-      <w:r>
-        <w:rPr>
-          <w:rStyle w:val="HTMLTypewriter"/>
-          <w:strike/>
-        </w:rPr>
-        <w:t>hasPrevious</w:t>
-      </w:r>
-      <w:proofErr w:type="spellEnd"/>
-    </w:p>
-    <w:p>
-      <w:pPr>
-        <w:pStyle w:val="Text"/>
-        <w:rPr>
-          <w:strike/>
-        </w:rPr>
-      </w:pPr>
-      <w:r>
-        <w:rPr>
-          <w:strike/>
-        </w:rPr>
-        <w:t xml:space="preserve">d) </w:t>
-      </w:r>
-      <w:r>
-        <w:rPr>
-          <w:rStyle w:val="HTMLTypewriter"/>
-          <w:strike/>
-        </w:rPr>
-        <w:t>add</w:t>
-      </w:r>
-    </w:p>
-    <w:p>
-      <w:pPr>
-        <w:pStyle w:val="Text"/>
-      </w:pPr>
-    </w:p>
-    <w:p>
-      <w:pPr>
-        <w:pStyle w:val="Text"/>
-      </w:pPr>
-      <w:r>
-        <w:t>21</w:t>
-      </w:r>
-      <w:r>
-        <w:t xml:space="preserve">) Which of the following statements about the </w:t>
-      </w:r>
-      <w:r>
-        <w:rPr>
-          <w:rStyle w:val="HTMLTypewriter"/>
-        </w:rPr>
-        <w:t>LinkedList</w:t>
-      </w:r>
-      <w:r>
-        <w:t xml:space="preserve"> class is correct?</w:t>
-      </w:r>
-    </w:p>
-    <w:p>
-      <w:pPr>
-        <w:pStyle w:val="Text"/>
-      </w:pPr>
-    </w:p>
-    <w:p>
-      <w:pPr>
-        <w:rPr>
-          <w:strike/>
-        </w:rPr>
-      </w:pPr>
-      <w:r>
-        <w:rPr>
-          <w:strike/>
-        </w:rPr>
-        <w:t xml:space="preserve">a) When you use the </w:t>
-      </w:r>
-      <w:r>
-        <w:rPr>
-          <w:rStyle w:val="HTMLTypewriter"/>
-          <w:strike/>
-        </w:rPr>
-        <w:t>add</w:t>
-      </w:r>
-      <w:r>
-        <w:rPr>
-          <w:strike/>
-        </w:rPr>
-        <w:t xml:space="preserve"> method, the new element is inserted before the iterator, and the iterator position is advanced by one position.</w:t>
-      </w:r>
-    </w:p>
-    <w:p>
-      <w:pPr>
-        <w:rPr>
-          <w:strike/>
-        </w:rPr>
-      </w:pPr>
-      <w:r>
-        <w:rPr>
-          <w:strike/>
-        </w:rPr>
-        <w:t xml:space="preserve">b) When you use the </w:t>
-      </w:r>
-      <w:r>
-        <w:rPr>
-          <w:rStyle w:val="HTMLTypewriter"/>
-          <w:strike/>
-        </w:rPr>
-        <w:t>add</w:t>
-      </w:r>
-      <w:r>
-        <w:rPr>
-          <w:strike/>
-        </w:rPr>
-        <w:t xml:space="preserve"> method, the new element is inserted after the iterator, and the iterator position is advanced by one position.</w:t>
-      </w:r>
-    </w:p>
-    <w:p>
-      <w:r>
-        <w:t xml:space="preserve">c) When you use the </w:t>
-      </w:r>
-      <w:r>
-        <w:rPr>
-          <w:rStyle w:val="HTMLTypewriter"/>
-        </w:rPr>
-        <w:t>add</w:t>
-      </w:r>
-      <w:r>
-        <w:t xml:space="preserve"> method, the new element is inserted before the iterator, and the iterator position is not moved</w:t>
-      </w:r>
-    </w:p>
-    <w:p>
-      <w:pPr>
-        <w:rPr>
-          <w:strike/>
-        </w:rPr>
-      </w:pPr>
-      <w:r>
-        <w:rPr>
-          <w:strike/>
-        </w:rPr>
-        <w:t xml:space="preserve">d) When you use the </w:t>
-      </w:r>
-      <w:r>
-        <w:rPr>
-          <w:rStyle w:val="HTMLTypewriter"/>
-          <w:strike/>
-        </w:rPr>
-        <w:t>add</w:t>
-      </w:r>
-      <w:r>
-        <w:rPr>
-          <w:strike/>
-        </w:rPr>
-        <w:t xml:space="preserve"> method, the new element is inserted after the iterator, and the iterator position is not moved.</w:t>
-      </w:r>
-    </w:p>
-    <w:p>
-      <w:pPr>
-        <w:pStyle w:val="Text"/>
-      </w:pPr>
-    </w:p>
-    <w:p>
-      <w:pPr>
-        <w:pStyle w:val="Text"/>
-      </w:pPr>
-      <w:r>
-        <w:t>22</w:t>
-      </w:r>
-      <w:r>
-        <w:t>)</w:t>
-      </w:r>
-      <w:r>
-        <w:t xml:space="preserve"> </w:t>
-      </w:r>
-      <w:r>
-        <w:t xml:space="preserve">A linked list </w:t>
-      </w:r>
-      <w:r>
-        <w:t>____</w:t>
-      </w:r>
-      <w:r>
-        <w:t xml:space="preserve"> encapsulates a position anywhere inside the linked list.</w:t>
-      </w:r>
-    </w:p>
-    <w:p>
-      <w:pPr>
-        <w:pStyle w:val="Text"/>
-      </w:pPr>
-    </w:p>
-    <w:p>
-      <w:pPr>
-        <w:pStyle w:val="Text"/>
-        <w:rPr>
-          <w:strike/>
-        </w:rPr>
-      </w:pPr>
-      <w:r>
-        <w:rPr>
-          <w:strike/>
-        </w:rPr>
-        <w:t xml:space="preserve">a) </w:t>
-      </w:r>
-      <w:r>
-        <w:rPr>
-          <w:strike/>
-        </w:rPr>
-        <w:t>accessor</w:t>
-      </w:r>
-    </w:p>
-    <w:p>
-      <w:pPr>
-        <w:pStyle w:val="Text"/>
-        <w:rPr>
-          <w:strike/>
-        </w:rPr>
-      </w:pPr>
-      <w:r>
-        <w:rPr>
-          <w:strike/>
-        </w:rPr>
-        <w:t xml:space="preserve">b) </w:t>
-      </w:r>
-      <w:r>
-        <w:rPr>
-          <w:strike/>
-        </w:rPr>
-        <w:t>index</w:t>
-      </w:r>
-    </w:p>
-    <w:p>
-      <w:pPr>
-        <w:pStyle w:val="Text"/>
-        <w:rPr>
-          <w:strike/>
-        </w:rPr>
-      </w:pPr>
-      <w:r>
-        <w:rPr>
-          <w:strike/>
-        </w:rPr>
-        <w:t xml:space="preserve">c) </w:t>
-      </w:r>
-      <w:r>
-        <w:rPr>
-          <w:strike/>
-        </w:rPr>
-        <w:t>operation</w:t>
-      </w:r>
-    </w:p>
-    <w:p>
-      <w:pPr>
-        <w:pStyle w:val="Text"/>
-      </w:pPr>
-      <w:r>
-        <w:t xml:space="preserve">d) </w:t>
-      </w:r>
-      <w:r>
-        <w:t>iterator</w:t>
-      </w:r>
-    </w:p>
-    <w:p>
-      <w:pPr>
-        <w:pStyle w:val="Text"/>
-      </w:pPr>
-    </w:p>
-    <w:p>
-      <w:pPr>
-        <w:pStyle w:val="Text"/>
-      </w:pPr>
-    </w:p>
-    <w:p>
-      <w:pPr>
-        <w:pStyle w:val="Text"/>
-      </w:pPr>
-      <w:r>
-        <w:t>23</w:t>
-      </w:r>
-      <w:r>
-        <w:t>)</w:t>
-      </w:r>
-      <w:r>
-        <w:t xml:space="preserve"> A linked list allows </w:t>
-      </w:r>
-      <w:r>
-        <w:t>____</w:t>
-      </w:r>
-      <w:r>
-        <w:t xml:space="preserve"> access, but you need to ask the list for an iterator.</w:t>
-      </w:r>
-    </w:p>
-    <w:p>
-      <w:pPr>
-        <w:pStyle w:val="Text"/>
-      </w:pPr>
-    </w:p>
-    <w:p>
-      <w:pPr>
-        <w:pStyle w:val="Text"/>
-      </w:pPr>
-      <w:r>
-        <w:t xml:space="preserve">a) </w:t>
-      </w:r>
-      <w:r>
-        <w:t>sequential</w:t>
-      </w:r>
-    </w:p>
-    <w:p>
-      <w:pPr>
-        <w:pStyle w:val="Text"/>
-        <w:rPr>
-          <w:strike/>
-        </w:rPr>
-      </w:pPr>
-      <w:r>
-        <w:rPr>
-          <w:strike/>
-        </w:rPr>
-        <w:t xml:space="preserve">b) </w:t>
-      </w:r>
-      <w:r>
-        <w:rPr>
-          <w:strike/>
-        </w:rPr>
-        <w:t>random</w:t>
-      </w:r>
-    </w:p>
-    <w:p>
-      <w:pPr>
-        <w:pStyle w:val="Text"/>
-        <w:rPr>
-          <w:strike/>
-        </w:rPr>
-      </w:pPr>
-      <w:r>
-        <w:rPr>
-          <w:strike/>
-        </w:rPr>
-        <w:t xml:space="preserve">c) </w:t>
-      </w:r>
-      <w:r>
-        <w:rPr>
-          <w:strike/>
-        </w:rPr>
-        <w:t xml:space="preserve">sorted </w:t>
-      </w:r>
-    </w:p>
-    <w:p>
-      <w:pPr>
-        <w:pStyle w:val="Text"/>
-        <w:rPr>
-          <w:strike/>
-        </w:rPr>
-      </w:pPr>
-      <w:r>
-        <w:rPr>
-          <w:strike/>
-        </w:rPr>
-        <w:t xml:space="preserve">d) </w:t>
-      </w:r>
-      <w:r>
-        <w:rPr>
-          <w:strike/>
-        </w:rPr>
-        <w:t>arbitrary</w:t>
-      </w:r>
-    </w:p>
-    <w:p>
-      <w:pPr>
-        <w:pStyle w:val="Text"/>
-      </w:pPr>
-    </w:p>
-    <w:p>
-      <w:pPr>
-        <w:pStyle w:val="Text"/>
-      </w:pPr>
-      <w:r>
-        <w:t>24</w:t>
-      </w:r>
-      <w:r>
-        <w:t>)</w:t>
-      </w:r>
-      <w:r>
-        <w:t xml:space="preserve"> </w:t>
-      </w:r>
-      <w:r>
-        <w:t xml:space="preserve">The nodes of a(n) </w:t>
-      </w:r>
-      <w:r>
-        <w:t>____</w:t>
-      </w:r>
-      <w:r>
-        <w:t xml:space="preserve"> linked list class store two links: one to the next element and one to the previous one.</w:t>
-      </w:r>
-    </w:p>
-    <w:p>
-      <w:pPr>
-        <w:pStyle w:val="Text"/>
-      </w:pPr>
-    </w:p>
-    <w:p>
-      <w:pPr>
-        <w:pStyle w:val="Text"/>
-        <w:rPr>
-          <w:strike/>
-        </w:rPr>
-      </w:pPr>
-      <w:r>
-        <w:rPr>
-          <w:strike/>
-        </w:rPr>
-        <w:t xml:space="preserve">a) </w:t>
-      </w:r>
-      <w:r>
-        <w:rPr>
-          <w:strike/>
-        </w:rPr>
-        <w:t>array</w:t>
-      </w:r>
-    </w:p>
-    <w:p>
-      <w:pPr>
-        <w:pStyle w:val="Text"/>
-        <w:rPr>
-          <w:strike/>
-        </w:rPr>
-      </w:pPr>
-      <w:r>
-        <w:rPr>
-          <w:strike/>
-        </w:rPr>
-        <w:t xml:space="preserve">b) </w:t>
-      </w:r>
-      <w:r>
-        <w:rPr>
-          <w:strike/>
-        </w:rPr>
-        <w:t>singly</w:t>
-      </w:r>
-    </w:p>
-    <w:p>
-      <w:pPr>
-        <w:pStyle w:val="Text"/>
-      </w:pPr>
-      <w:r>
-        <w:t xml:space="preserve">c) </w:t>
-      </w:r>
-      <w:r>
-        <w:t>doubly</w:t>
-      </w:r>
-    </w:p>
-    <w:p>
-      <w:pPr>
-        <w:pStyle w:val="Text"/>
-        <w:rPr>
-          <w:strike/>
-        </w:rPr>
-      </w:pPr>
-      <w:r>
-        <w:rPr>
-          <w:strike/>
-        </w:rPr>
-        <w:t xml:space="preserve">d) </w:t>
-      </w:r>
-      <w:r>
-        <w:rPr>
-          <w:strike/>
-        </w:rPr>
-        <w:t>randomly</w:t>
-      </w:r>
-    </w:p>
-    <w:p>
-      <w:pPr>
-        <w:pStyle w:val="Text"/>
-      </w:pPr>
-    </w:p>
-    <w:p>
-      <w:pPr>
-        <w:pStyle w:val="Text"/>
-      </w:pPr>
-      <w:r>
-        <w:t>25</w:t>
-      </w:r>
-      <w:r>
-        <w:t xml:space="preserve">) Assume you are using a </w:t>
-      </w:r>
-      <w:proofErr w:type="gramStart"/>
-      <w:r>
-        <w:t>doubly-linked</w:t>
-      </w:r>
-      <w:proofErr w:type="gramEnd"/>
-      <w:r>
-        <w:t xml:space="preserve"> list data structure with many nodes. </w:t>
-      </w:r>
-      <w:r>
-        <w:t>What is the minimum number of</w:t>
-      </w:r>
-      <w:r>
-        <w:t xml:space="preserve"> node references </w:t>
-      </w:r>
-      <w:r>
-        <w:t>that are required to be modified</w:t>
-      </w:r>
-      <w:r>
-        <w:t xml:space="preserve"> </w:t>
-      </w:r>
-      <w:r>
-        <w:t>to</w:t>
-      </w:r>
-      <w:r>
-        <w:t xml:space="preserve"> remove a node from the middle of the list? Consider the neighboring nodes.</w:t>
-      </w:r>
-    </w:p>
-    <w:p>
-      <w:pPr>
-        <w:pStyle w:val="Text"/>
-      </w:pPr>
-    </w:p>
-    <w:p>
-      <w:pPr>
-        <w:pStyle w:val="Text"/>
-        <w:rPr>
-          <w:strike/>
-        </w:rPr>
-      </w:pPr>
-      <w:r>
-        <w:rPr>
-          <w:strike/>
-        </w:rPr>
-        <w:t xml:space="preserve">a) </w:t>
-      </w:r>
-      <w:r>
-        <w:rPr>
-          <w:strike/>
-        </w:rPr>
-        <w:t>1</w:t>
-      </w:r>
-    </w:p>
-    <w:p>
-      <w:pPr>
-        <w:pStyle w:val="Text"/>
-      </w:pPr>
-      <w:r>
-        <w:t xml:space="preserve">b) </w:t>
-      </w:r>
-      <w:r>
-        <w:t>2</w:t>
-      </w:r>
-    </w:p>
-    <w:p>
-      <w:pPr>
-        <w:pStyle w:val="Text"/>
-        <w:rPr>
-          <w:strike/>
-        </w:rPr>
-      </w:pPr>
-      <w:r>
-        <w:rPr>
-          <w:strike/>
-        </w:rPr>
-        <w:t xml:space="preserve">c) </w:t>
-      </w:r>
-      <w:r>
-        <w:rPr>
-          <w:strike/>
-        </w:rPr>
-        <w:t>3</w:t>
-      </w:r>
-    </w:p>
-    <w:p>
-      <w:pPr>
-        <w:pStyle w:val="Text"/>
-        <w:rPr>
-          <w:strike/>
-        </w:rPr>
-      </w:pPr>
-      <w:r>
-        <w:rPr>
-          <w:strike/>
-        </w:rPr>
-        <w:t xml:space="preserve">d) </w:t>
-      </w:r>
-      <w:r>
-        <w:rPr>
-          <w:strike/>
-        </w:rPr>
-        <w:t>4</w:t>
-      </w:r>
-    </w:p>
-    <w:p>
-      <w:pPr>
-        <w:pStyle w:val="Text"/>
-      </w:pPr>
-    </w:p>
-    <w:p>
-      <w:pPr>
-        <w:pStyle w:val="Text"/>
-      </w:pPr>
-      <w:r>
-        <w:t>26</w:t>
-      </w:r>
-      <w:r>
-        <w:t>)</w:t>
-      </w:r>
-      <w:r>
-        <w:t xml:space="preserve"> In a linked list data structure, when does the reference to the first node need to be updated?</w:t>
-      </w:r>
-    </w:p>
-    <w:p>
-      <w:pPr>
-        <w:pStyle w:val="Text"/>
-      </w:pPr>
-    </w:p>
-    <w:p>
-      <w:pPr>
-        <w:pStyle w:val="Text"/>
-      </w:pPr>
-      <w:r>
-        <w:t xml:space="preserve">I    </w:t>
-      </w:r>
-      <w:proofErr w:type="gramStart"/>
-      <w:r>
-        <w:t>inserting</w:t>
-      </w:r>
-      <w:proofErr w:type="gramEnd"/>
-      <w:r>
-        <w:t xml:space="preserve"> into an empty list</w:t>
-      </w:r>
-    </w:p>
-    <w:p>
-      <w:pPr>
-        <w:pStyle w:val="Text"/>
-      </w:pPr>
-      <w:r>
-        <w:t>II   deleting from a list with one node</w:t>
-      </w:r>
-    </w:p>
-    <w:p>
-      <w:pPr>
-        <w:pStyle w:val="Text"/>
-      </w:pPr>
-      <w:proofErr w:type="gramStart"/>
-      <w:r>
-        <w:lastRenderedPageBreak/>
-        <w:t>III  deleting</w:t>
-      </w:r>
-      <w:proofErr w:type="gramEnd"/>
-      <w:r>
-        <w:t xml:space="preserve"> an inner node</w:t>
-      </w:r>
-    </w:p>
-    <w:p>
-      <w:pPr>
-        <w:pStyle w:val="Text"/>
-      </w:pPr>
-    </w:p>
-    <w:p>
-      <w:pPr>
-        <w:pStyle w:val="Text"/>
-        <w:rPr>
-          <w:strike/>
-        </w:rPr>
-      </w:pPr>
-      <w:r>
-        <w:rPr>
-          <w:strike/>
-        </w:rPr>
-        <w:t xml:space="preserve">a) </w:t>
-      </w:r>
-      <w:r>
-        <w:rPr>
-          <w:strike/>
-        </w:rPr>
-        <w:t>I</w:t>
-      </w:r>
-    </w:p>
-    <w:p>
-      <w:pPr>
-        <w:pStyle w:val="Text"/>
-        <w:rPr>
-          <w:strike/>
-        </w:rPr>
-      </w:pPr>
-      <w:r>
-        <w:rPr>
-          <w:strike/>
-        </w:rPr>
-        <w:t xml:space="preserve">b) </w:t>
-      </w:r>
-      <w:r>
-        <w:rPr>
-          <w:strike/>
-        </w:rPr>
-        <w:t>II</w:t>
-      </w:r>
-    </w:p>
-    <w:p>
-      <w:pPr>
-        <w:pStyle w:val="Text"/>
-      </w:pPr>
-      <w:r>
-        <w:t xml:space="preserve">c) </w:t>
-      </w:r>
-      <w:r>
-        <w:t>I and II</w:t>
-      </w:r>
-    </w:p>
-    <w:p>
-      <w:pPr>
-        <w:pStyle w:val="Text"/>
-        <w:rPr>
-          <w:strike/>
-        </w:rPr>
-      </w:pPr>
-      <w:r>
-        <w:rPr>
-          <w:strike/>
-        </w:rPr>
-        <w:t xml:space="preserve">d) </w:t>
-      </w:r>
-      <w:r>
-        <w:rPr>
-          <w:strike/>
-        </w:rPr>
-        <w:t>III</w:t>
-      </w:r>
-      <w:r>
-        <w:rPr>
-          <w:strike/>
-        </w:rPr>
-        <w:t xml:space="preserve"> </w:t>
-      </w:r>
-    </w:p>
-    <w:p>
-      <w:pPr>
-        <w:pStyle w:val="Text"/>
-      </w:pPr>
-    </w:p>
-    <w:p>
-      <w:pPr>
-        <w:pStyle w:val="Text"/>
-      </w:pPr>
-      <w:r>
-        <w:t>27</w:t>
-      </w:r>
-      <w:r>
-        <w:t>) Consider the following code snippet:</w:t>
-      </w:r>
-    </w:p>
-    <w:p>
-      <w:pPr>
-        <w:pStyle w:val="Text"/>
-      </w:pPr>
-    </w:p>
-    <w:p>
-      <w:pPr>
-        <w:pStyle w:val="HTMLPreformatted"/>
-      </w:pPr>
-      <w:r>
-        <w:t xml:space="preserve">LinkedList&lt;String&gt; </w:t>
-      </w:r>
-      <w:proofErr w:type="spellStart"/>
-      <w:r>
-        <w:t>myLList</w:t>
-      </w:r>
-      <w:proofErr w:type="spellEnd"/>
-      <w:r>
-        <w:t xml:space="preserve"> = new LinkedList&lt;String</w:t>
-      </w:r>
-      <w:proofErr w:type="gramStart"/>
-      <w:r>
-        <w:t>&gt;(</w:t>
-      </w:r>
-      <w:proofErr w:type="gramEnd"/>
-      <w:r>
-        <w:t>);</w:t>
-      </w:r>
-    </w:p>
-    <w:p>
-      <w:pPr>
-        <w:pStyle w:val="HTMLPreformatted"/>
-      </w:pPr>
-      <w:proofErr w:type="spellStart"/>
-      <w:r>
-        <w:t>myLList.add</w:t>
-      </w:r>
-      <w:proofErr w:type="spellEnd"/>
-      <w:r>
-        <w:t>("Mary"</w:t>
-      </w:r>
-      <w:proofErr w:type="gramStart"/>
-      <w:r>
-        <w:t>);</w:t>
-      </w:r>
-      <w:proofErr w:type="gramEnd"/>
-    </w:p>
-    <w:p>
-      <w:pPr>
-        <w:pStyle w:val="HTMLPreformatted"/>
-      </w:pPr>
-      <w:proofErr w:type="spellStart"/>
-      <w:r>
-        <w:t>myLList.add</w:t>
-      </w:r>
-      <w:proofErr w:type="spellEnd"/>
-      <w:r>
-        <w:t>("John"</w:t>
-      </w:r>
-      <w:proofErr w:type="gramStart"/>
-      <w:r>
-        <w:t>);</w:t>
-      </w:r>
-      <w:proofErr w:type="gramEnd"/>
-    </w:p>
-    <w:p>
-      <w:pPr>
-        <w:pStyle w:val="HTMLPreformatted"/>
-      </w:pPr>
-      <w:proofErr w:type="spellStart"/>
-      <w:r>
-        <w:t>myLList.add</w:t>
-      </w:r>
-      <w:proofErr w:type="spellEnd"/>
-      <w:r>
-        <w:t>("Sue"</w:t>
-      </w:r>
-      <w:proofErr w:type="gramStart"/>
-      <w:r>
-        <w:t>);</w:t>
-      </w:r>
-      <w:proofErr w:type="gramEnd"/>
-    </w:p>
-    <w:p>
-      <w:pPr>
-        <w:pStyle w:val="HTMLPreformatted"/>
-      </w:pPr>
-      <w:proofErr w:type="spellStart"/>
-      <w:r>
-        <w:t>ListIterator</w:t>
-      </w:r>
-      <w:proofErr w:type="spellEnd"/>
-      <w:r>
-        <w:t xml:space="preserve">&lt;String&gt; iterator = </w:t>
-      </w:r>
-      <w:proofErr w:type="spellStart"/>
-      <w:r>
-        <w:t>myLList.listIterator</w:t>
-      </w:r>
-      <w:proofErr w:type="spellEnd"/>
-      <w:r>
-        <w:t>(</w:t>
-      </w:r>
-      <w:proofErr w:type="gramStart"/>
-      <w:r>
-        <w:t>);</w:t>
-      </w:r>
-      <w:proofErr w:type="gramEnd"/>
+        <w:t>("Robert");</w:t>
+      </w:r>
+      <w:r>
+        <w:t xml:space="preserve"> //adds Robert before iterator, is still pointing at Sue</w:t>
+      </w:r>
     </w:p>
     <w:p>
       <w:pPr>
@@ -3867,7 +3758,7 @@
       <w:proofErr w:type="spellStart"/>
       <w:proofErr w:type="gramStart"/>
       <w:r>
-        <w:t>iterator.next</w:t>
+        <w:t>iterator.previous</w:t>
       </w:r>
       <w:proofErr w:type="spellEnd"/>
       <w:proofErr w:type="gramEnd"/>
@@ -3875,7 +3766,7 @@
         <w:t>();</w:t>
       </w:r>
       <w:r>
-        <w:t>//it’s pointing at John</w:t>
+        <w:t>//is now pointing at Robert</w:t>
       </w:r>
     </w:p>
     <w:p>
@@ -3885,7 +3776,7 @@
       <w:proofErr w:type="spellStart"/>
       <w:proofErr w:type="gramStart"/>
       <w:r>
-        <w:t>iterator.next</w:t>
+        <w:t>iterator.previous</w:t>
       </w:r>
       <w:proofErr w:type="spellEnd"/>
       <w:proofErr w:type="gramEnd"/>
@@ -3893,23 +3784,7 @@
         <w:t>();</w:t>
       </w:r>
       <w:r>
-        <w:t>//it’s pointing at Sue</w:t>
-      </w:r>
-    </w:p>
-    <w:p>
-      <w:pPr>
-        <w:pStyle w:val="HTMLPreformatted"/>
-      </w:pPr>
-      <w:proofErr w:type="spellStart"/>
-      <w:r>
-        <w:t>iterator.add</w:t>
-      </w:r>
-      <w:proofErr w:type="spellEnd"/>
-      <w:r>
-        <w:t>("Robert");</w:t>
-      </w:r>
-      <w:r>
-        <w:t xml:space="preserve"> //adds Robert before iterator, is still pointing at Sue</w:t>
+        <w:t>//it’s pointing at John</w:t>
       </w:r>
     </w:p>
     <w:p>
@@ -3919,7 +3794,7 @@
       <w:proofErr w:type="spellStart"/>
       <w:proofErr w:type="gramStart"/>
       <w:r>
-        <w:t>iterator.previous</w:t>
+        <w:t>iterator.remove</w:t>
       </w:r>
       <w:proofErr w:type="spellEnd"/>
       <w:proofErr w:type="gramEnd"/>
@@ -3927,7 +3802,7 @@
         <w:t>();</w:t>
       </w:r>
       <w:r>
-        <w:t>//is now pointing at Robert</w:t>
+        <w:t>//removes John</w:t>
       </w:r>
     </w:p>
     <w:p>
@@ -3935,59 +3810,21 @@
         <w:pStyle w:val="HTMLPreformatted"/>
       </w:pPr>
       <w:proofErr w:type="spellStart"/>
-      <w:proofErr w:type="gramStart"/>
-      <w:r>
-        <w:t>iterator.previous</w:t>
+      <w:r>
+        <w:t>System.out.println</w:t>
       </w:r>
       <w:proofErr w:type="spellEnd"/>
-      <w:proofErr w:type="gramEnd"/>
-      <w:r>
-        <w:t>();</w:t>
-      </w:r>
-      <w:r>
-        <w:t>//it’s pointing at John</w:t>
-      </w:r>
-    </w:p>
-    <w:p>
-      <w:pPr>
-        <w:pStyle w:val="HTMLPreformatted"/>
-      </w:pPr>
+      <w:r>
+        <w:t>(</w:t>
+      </w:r>
       <w:proofErr w:type="spellStart"/>
-      <w:proofErr w:type="gramStart"/>
-      <w:r>
-        <w:t>iterator.remove</w:t>
+      <w:r>
+        <w:t>myLList</w:t>
       </w:r>
       <w:proofErr w:type="spellEnd"/>
-      <w:proofErr w:type="gramEnd"/>
-      <w:r>
-        <w:t>();</w:t>
-      </w:r>
-      <w:r>
-        <w:t>//removes John</w:t>
-      </w:r>
-    </w:p>
-    <w:p>
-      <w:pPr>
-        <w:pStyle w:val="HTMLPreformatted"/>
-      </w:pPr>
-      <w:proofErr w:type="spellStart"/>
-      <w:r>
-        <w:t>System.out.println</w:t>
-      </w:r>
-      <w:proofErr w:type="spellEnd"/>
-      <w:r>
-        <w:t>(</w:t>
-      </w:r>
-      <w:proofErr w:type="spellStart"/>
-      <w:r>
-        <w:t>myLList</w:t>
-      </w:r>
-      <w:proofErr w:type="spellEnd"/>
-      <w:proofErr w:type="gramStart"/>
       <w:r>
         <w:t>);</w:t>
       </w:r>
-      <w:proofErr w:type="gramEnd"/>
     </w:p>
     <w:p>
       <w:pPr>
@@ -4149,7 +3986,7 @@
 </file>
 
 <file path=word/endnotes.xml><?xml version="1.0" encoding="utf-8"?>
-<w:endnotes xmlns:wpc="http://schemas.microsoft.com/office/word/2010/wordprocessingCanvas" xmlns:cx="http://schemas.microsoft.com/office/drawing/2014/chartex" xmlns:cx1="http://schemas.microsoft.com/office/drawing/2015/9/8/chartex" xmlns:cx2="http://schemas.microsoft.com/office/drawing/2015/10/21/chartex" xmlns:cx3="http://schemas.microsoft.com/office/drawing/2016/5/9/chartex" xmlns:cx4="http://schemas.microsoft.com/office/drawing/2016/5/10/chartex" xmlns:cx5="http://schemas.microsoft.com/office/drawing/2016/5/11/chartex" xmlns:cx6="http://schemas.microsoft.com/office/drawing/2016/5/12/chartex" xmlns:cx7="http://schemas.microsoft.com/office/drawing/2016/5/13/chartex" xmlns:cx8="http://schemas.microsoft.com/office/drawing/2016/5/14/chartex" xmlns:mc="http://schemas.openxmlformats.org/markup-compatibility/2006" xmlns:aink="http://schemas.microsoft.com/office/drawing/2016/ink" xmlns:am3d="http://schemas.microsoft.com/office/drawing/2017/model3d" xmlns:o="urn:schemas-microsoft-com:office:office" xmlns:oel="http://schemas.microsoft.com/office/2019/extlst" xmlns:r="http://schemas.openxmlformats.org/officeDocument/2006/relationships" xmlns:m="http://schemas.openxmlformats.org/officeDocument/2006/math" xmlns:v="urn:schemas-microsoft-com:vml" xmlns:wp14="http://schemas.microsoft.com/office/word/2010/wordprocessingDrawing" xmlns:wp="http://schemas.openxmlformats.org/drawingml/2006/wordprocessingDrawing" xmlns:w10="urn:schemas-microsoft-com:office:word" xmlns:w="http://schemas.openxmlformats.org/wordprocessingml/2006/main" xmlns:w14="http://schemas.microsoft.com/office/word/2010/wordml" xmlns:w15="http://schemas.microsoft.com/office/word/2012/wordml" xmlns:w16cex="http://schemas.microsoft.com/office/word/2018/wordml/cex" xmlns:w16cid="http://schemas.microsoft.com/office/word/2016/wordml/cid" xmlns:w16="http://schemas.microsoft.com/office/word/2018/wordml" xmlns:w16du="http://schemas.microsoft.com/office/word/2023/wordml/word16du" xmlns:w16sdtdh="http://schemas.microsoft.com/office/word/2020/wordml/sdtdatahash" xmlns:w16se="http://schemas.microsoft.com/office/word/2015/wordml/symex" xmlns:wpg="http://schemas.microsoft.com/office/word/2010/wordprocessingGroup" xmlns:wpi="http://schemas.microsoft.com/office/word/2010/wordprocessingInk" xmlns:wne="http://schemas.microsoft.com/office/word/2006/wordml" xmlns:wps="http://schemas.microsoft.com/office/word/2010/wordprocessingShape" mc:Ignorable="w14 w15 w16se w16cid w16 w16cex w16sdtdh w16du wp14">
+<w:endnotes xmlns:wpc="http://schemas.microsoft.com/office/word/2010/wordprocessingCanvas" xmlns:cx="http://schemas.microsoft.com/office/drawing/2014/chartex" xmlns:cx1="http://schemas.microsoft.com/office/drawing/2015/9/8/chartex" xmlns:cx2="http://schemas.microsoft.com/office/drawing/2015/10/21/chartex" xmlns:cx3="http://schemas.microsoft.com/office/drawing/2016/5/9/chartex" xmlns:cx4="http://schemas.microsoft.com/office/drawing/2016/5/10/chartex" xmlns:cx5="http://schemas.microsoft.com/office/drawing/2016/5/11/chartex" xmlns:cx6="http://schemas.microsoft.com/office/drawing/2016/5/12/chartex" xmlns:cx7="http://schemas.microsoft.com/office/drawing/2016/5/13/chartex" xmlns:cx8="http://schemas.microsoft.com/office/drawing/2016/5/14/chartex" xmlns:mc="http://schemas.openxmlformats.org/markup-compatibility/2006" xmlns:aink="http://schemas.microsoft.com/office/drawing/2016/ink" xmlns:am3d="http://schemas.microsoft.com/office/drawing/2017/model3d" xmlns:o="urn:schemas-microsoft-com:office:office" xmlns:r="http://schemas.openxmlformats.org/officeDocument/2006/relationships" xmlns:m="http://schemas.openxmlformats.org/officeDocument/2006/math" xmlns:v="urn:schemas-microsoft-com:vml" xmlns:wp14="http://schemas.microsoft.com/office/word/2010/wordprocessingDrawing" xmlns:wp="http://schemas.openxmlformats.org/drawingml/2006/wordprocessingDrawing" xmlns:w10="urn:schemas-microsoft-com:office:word" xmlns:w="http://schemas.openxmlformats.org/wordprocessingml/2006/main" xmlns:w14="http://schemas.microsoft.com/office/word/2010/wordml" xmlns:w15="http://schemas.microsoft.com/office/word/2012/wordml" xmlns:w16cex="http://schemas.microsoft.com/office/word/2018/wordml/cex" xmlns:w16cid="http://schemas.microsoft.com/office/word/2016/wordml/cid" xmlns:w16="http://schemas.microsoft.com/office/word/2018/wordml" xmlns:w16sdtdh="http://schemas.microsoft.com/office/word/2020/wordml/sdtdatahash" xmlns:w16se="http://schemas.microsoft.com/office/word/2015/wordml/symex" xmlns:wpg="http://schemas.microsoft.com/office/word/2010/wordprocessingGroup" xmlns:wpi="http://schemas.microsoft.com/office/word/2010/wordprocessingInk" xmlns:wne="http://schemas.microsoft.com/office/word/2006/wordml" xmlns:wps="http://schemas.microsoft.com/office/word/2010/wordprocessingShape" mc:Ignorable="w14 w15 w16se w16cid w16 w16cex w16sdtdh wp14">
   <w:endnote w:type="separator" w:id="-1">
     <w:p>
       <w:r>
@@ -4171,7 +4008,7 @@
 </file>
 
 <file path=word/footer1.xml><?xml version="1.0" encoding="utf-8"?>
-<w:ftr xmlns:wpc="http://schemas.microsoft.com/office/word/2010/wordprocessingCanvas" xmlns:cx="http://schemas.microsoft.com/office/drawing/2014/chartex" xmlns:cx1="http://schemas.microsoft.com/office/drawing/2015/9/8/chartex" xmlns:cx2="http://schemas.microsoft.com/office/drawing/2015/10/21/chartex" xmlns:cx3="http://schemas.microsoft.com/office/drawing/2016/5/9/chartex" xmlns:cx4="http://schemas.microsoft.com/office/drawing/2016/5/10/chartex" xmlns:cx5="http://schemas.microsoft.com/office/drawing/2016/5/11/chartex" xmlns:cx6="http://schemas.microsoft.com/office/drawing/2016/5/12/chartex" xmlns:cx7="http://schemas.microsoft.com/office/drawing/2016/5/13/chartex" xmlns:cx8="http://schemas.microsoft.com/office/drawing/2016/5/14/chartex" xmlns:mc="http://schemas.openxmlformats.org/markup-compatibility/2006" xmlns:aink="http://schemas.microsoft.com/office/drawing/2016/ink" xmlns:am3d="http://schemas.microsoft.com/office/drawing/2017/model3d" xmlns:o="urn:schemas-microsoft-com:office:office" xmlns:oel="http://schemas.microsoft.com/office/2019/extlst" xmlns:r="http://schemas.openxmlformats.org/officeDocument/2006/relationships" xmlns:m="http://schemas.openxmlformats.org/officeDocument/2006/math" xmlns:v="urn:schemas-microsoft-com:vml" xmlns:wp14="http://schemas.microsoft.com/office/word/2010/wordprocessingDrawing" xmlns:wp="http://schemas.openxmlformats.org/drawingml/2006/wordprocessingDrawing" xmlns:w10="urn:schemas-microsoft-com:office:word" xmlns:w="http://schemas.openxmlformats.org/wordprocessingml/2006/main" xmlns:w14="http://schemas.microsoft.com/office/word/2010/wordml" xmlns:w15="http://schemas.microsoft.com/office/word/2012/wordml" xmlns:w16cex="http://schemas.microsoft.com/office/word/2018/wordml/cex" xmlns:w16cid="http://schemas.microsoft.com/office/word/2016/wordml/cid" xmlns:w16="http://schemas.microsoft.com/office/word/2018/wordml" xmlns:w16du="http://schemas.microsoft.com/office/word/2023/wordml/word16du" xmlns:w16sdtdh="http://schemas.microsoft.com/office/word/2020/wordml/sdtdatahash" xmlns:w16se="http://schemas.microsoft.com/office/word/2015/wordml/symex" xmlns:wpg="http://schemas.microsoft.com/office/word/2010/wordprocessingGroup" xmlns:wpi="http://schemas.microsoft.com/office/word/2010/wordprocessingInk" xmlns:wne="http://schemas.microsoft.com/office/word/2006/wordml" xmlns:wps="http://schemas.microsoft.com/office/word/2010/wordprocessingShape" mc:Ignorable="w14 w15 w16se w16cid w16 w16cex w16sdtdh w16du wp14">
+<w:ftr xmlns:wpc="http://schemas.microsoft.com/office/word/2010/wordprocessingCanvas" xmlns:cx="http://schemas.microsoft.com/office/drawing/2014/chartex" xmlns:cx1="http://schemas.microsoft.com/office/drawing/2015/9/8/chartex" xmlns:cx2="http://schemas.microsoft.com/office/drawing/2015/10/21/chartex" xmlns:cx3="http://schemas.microsoft.com/office/drawing/2016/5/9/chartex" xmlns:cx4="http://schemas.microsoft.com/office/drawing/2016/5/10/chartex" xmlns:cx5="http://schemas.microsoft.com/office/drawing/2016/5/11/chartex" xmlns:cx6="http://schemas.microsoft.com/office/drawing/2016/5/12/chartex" xmlns:cx7="http://schemas.microsoft.com/office/drawing/2016/5/13/chartex" xmlns:cx8="http://schemas.microsoft.com/office/drawing/2016/5/14/chartex" xmlns:mc="http://schemas.openxmlformats.org/markup-compatibility/2006" xmlns:aink="http://schemas.microsoft.com/office/drawing/2016/ink" xmlns:am3d="http://schemas.microsoft.com/office/drawing/2017/model3d" xmlns:o="urn:schemas-microsoft-com:office:office" xmlns:r="http://schemas.openxmlformats.org/officeDocument/2006/relationships" xmlns:m="http://schemas.openxmlformats.org/officeDocument/2006/math" xmlns:v="urn:schemas-microsoft-com:vml" xmlns:wp14="http://schemas.microsoft.com/office/word/2010/wordprocessingDrawing" xmlns:wp="http://schemas.openxmlformats.org/drawingml/2006/wordprocessingDrawing" xmlns:w10="urn:schemas-microsoft-com:office:word" xmlns:w="http://schemas.openxmlformats.org/wordprocessingml/2006/main" xmlns:w14="http://schemas.microsoft.com/office/word/2010/wordml" xmlns:w15="http://schemas.microsoft.com/office/word/2012/wordml" xmlns:w16cex="http://schemas.microsoft.com/office/word/2018/wordml/cex" xmlns:w16cid="http://schemas.microsoft.com/office/word/2016/wordml/cid" xmlns:w16="http://schemas.microsoft.com/office/word/2018/wordml" xmlns:w16sdtdh="http://schemas.microsoft.com/office/word/2020/wordml/sdtdatahash" xmlns:w16se="http://schemas.microsoft.com/office/word/2015/wordml/symex" xmlns:wpg="http://schemas.microsoft.com/office/word/2010/wordprocessingGroup" xmlns:wpi="http://schemas.microsoft.com/office/word/2010/wordprocessingInk" xmlns:wne="http://schemas.microsoft.com/office/word/2006/wordml" xmlns:wps="http://schemas.microsoft.com/office/word/2010/wordprocessingShape" mc:Ignorable="w14 w15 w16se w16cid w16 w16cex w16sdtdh wp14">
   <w:p>
     <w:pPr>
       <w:pStyle w:val="Footer"/>
@@ -4219,7 +4056,7 @@
 </file>
 
 <file path=word/footer2.xml><?xml version="1.0" encoding="utf-8"?>
-<w:ftr xmlns:wpc="http://schemas.microsoft.com/office/word/2010/wordprocessingCanvas" xmlns:cx="http://schemas.microsoft.com/office/drawing/2014/chartex" xmlns:cx1="http://schemas.microsoft.com/office/drawing/2015/9/8/chartex" xmlns:cx2="http://schemas.microsoft.com/office/drawing/2015/10/21/chartex" xmlns:cx3="http://schemas.microsoft.com/office/drawing/2016/5/9/chartex" xmlns:cx4="http://schemas.microsoft.com/office/drawing/2016/5/10/chartex" xmlns:cx5="http://schemas.microsoft.com/office/drawing/2016/5/11/chartex" xmlns:cx6="http://schemas.microsoft.com/office/drawing/2016/5/12/chartex" xmlns:cx7="http://schemas.microsoft.com/office/drawing/2016/5/13/chartex" xmlns:cx8="http://schemas.microsoft.com/office/drawing/2016/5/14/chartex" xmlns:mc="http://schemas.openxmlformats.org/markup-compatibility/2006" xmlns:aink="http://schemas.microsoft.com/office/drawing/2016/ink" xmlns:am3d="http://schemas.microsoft.com/office/drawing/2017/model3d" xmlns:o="urn:schemas-microsoft-com:office:office" xmlns:oel="http://schemas.microsoft.com/office/2019/extlst" xmlns:r="http://schemas.openxmlformats.org/officeDocument/2006/relationships" xmlns:m="http://schemas.openxmlformats.org/officeDocument/2006/math" xmlns:v="urn:schemas-microsoft-com:vml" xmlns:wp14="http://schemas.microsoft.com/office/word/2010/wordprocessingDrawing" xmlns:wp="http://schemas.openxmlformats.org/drawingml/2006/wordprocessingDrawing" xmlns:w10="urn:schemas-microsoft-com:office:word" xmlns:w="http://schemas.openxmlformats.org/wordprocessingml/2006/main" xmlns:w14="http://schemas.microsoft.com/office/word/2010/wordml" xmlns:w15="http://schemas.microsoft.com/office/word/2012/wordml" xmlns:w16cex="http://schemas.microsoft.com/office/word/2018/wordml/cex" xmlns:w16cid="http://schemas.microsoft.com/office/word/2016/wordml/cid" xmlns:w16="http://schemas.microsoft.com/office/word/2018/wordml" xmlns:w16du="http://schemas.microsoft.com/office/word/2023/wordml/word16du" xmlns:w16sdtdh="http://schemas.microsoft.com/office/word/2020/wordml/sdtdatahash" xmlns:w16se="http://schemas.microsoft.com/office/word/2015/wordml/symex" xmlns:wpg="http://schemas.microsoft.com/office/word/2010/wordprocessingGroup" xmlns:wpi="http://schemas.microsoft.com/office/word/2010/wordprocessingInk" xmlns:wne="http://schemas.microsoft.com/office/word/2006/wordml" xmlns:wps="http://schemas.microsoft.com/office/word/2010/wordprocessingShape" mc:Ignorable="w14 w15 w16se w16cid w16 w16cex w16sdtdh w16du wp14">
+<w:ftr xmlns:wpc="http://schemas.microsoft.com/office/word/2010/wordprocessingCanvas" xmlns:cx="http://schemas.microsoft.com/office/drawing/2014/chartex" xmlns:cx1="http://schemas.microsoft.com/office/drawing/2015/9/8/chartex" xmlns:cx2="http://schemas.microsoft.com/office/drawing/2015/10/21/chartex" xmlns:cx3="http://schemas.microsoft.com/office/drawing/2016/5/9/chartex" xmlns:cx4="http://schemas.microsoft.com/office/drawing/2016/5/10/chartex" xmlns:cx5="http://schemas.microsoft.com/office/drawing/2016/5/11/chartex" xmlns:cx6="http://schemas.microsoft.com/office/drawing/2016/5/12/chartex" xmlns:cx7="http://schemas.microsoft.com/office/drawing/2016/5/13/chartex" xmlns:cx8="http://schemas.microsoft.com/office/drawing/2016/5/14/chartex" xmlns:mc="http://schemas.openxmlformats.org/markup-compatibility/2006" xmlns:aink="http://schemas.microsoft.com/office/drawing/2016/ink" xmlns:am3d="http://schemas.microsoft.com/office/drawing/2017/model3d" xmlns:o="urn:schemas-microsoft-com:office:office" xmlns:r="http://schemas.openxmlformats.org/officeDocument/2006/relationships" xmlns:m="http://schemas.openxmlformats.org/officeDocument/2006/math" xmlns:v="urn:schemas-microsoft-com:vml" xmlns:wp14="http://schemas.microsoft.com/office/word/2010/wordprocessingDrawing" xmlns:wp="http://schemas.openxmlformats.org/drawingml/2006/wordprocessingDrawing" xmlns:w10="urn:schemas-microsoft-com:office:word" xmlns:w="http://schemas.openxmlformats.org/wordprocessingml/2006/main" xmlns:w14="http://schemas.microsoft.com/office/word/2010/wordml" xmlns:w15="http://schemas.microsoft.com/office/word/2012/wordml" xmlns:w16cex="http://schemas.microsoft.com/office/word/2018/wordml/cex" xmlns:w16cid="http://schemas.microsoft.com/office/word/2016/wordml/cid" xmlns:w16="http://schemas.microsoft.com/office/word/2018/wordml" xmlns:w16sdtdh="http://schemas.microsoft.com/office/word/2020/wordml/sdtdatahash" xmlns:w16se="http://schemas.microsoft.com/office/word/2015/wordml/symex" xmlns:wpg="http://schemas.microsoft.com/office/word/2010/wordprocessingGroup" xmlns:wpi="http://schemas.microsoft.com/office/word/2010/wordprocessingInk" xmlns:wne="http://schemas.microsoft.com/office/word/2006/wordml" xmlns:wps="http://schemas.microsoft.com/office/word/2010/wordprocessingShape" mc:Ignorable="w14 w15 w16se w16cid w16 w16cex w16sdtdh wp14">
   <w:p>
     <w:pPr>
       <w:pStyle w:val="Text"/>
@@ -4309,7 +4146,7 @@
 </file>
 
 <file path=word/footnotes.xml><?xml version="1.0" encoding="utf-8"?>
-<w:footnotes xmlns:wpc="http://schemas.microsoft.com/office/word/2010/wordprocessingCanvas" xmlns:cx="http://schemas.microsoft.com/office/drawing/2014/chartex" xmlns:cx1="http://schemas.microsoft.com/office/drawing/2015/9/8/chartex" xmlns:cx2="http://schemas.microsoft.com/office/drawing/2015/10/21/chartex" xmlns:cx3="http://schemas.microsoft.com/office/drawing/2016/5/9/chartex" xmlns:cx4="http://schemas.microsoft.com/office/drawing/2016/5/10/chartex" xmlns:cx5="http://schemas.microsoft.com/office/drawing/2016/5/11/chartex" xmlns:cx6="http://schemas.microsoft.com/office/drawing/2016/5/12/chartex" xmlns:cx7="http://schemas.microsoft.com/office/drawing/2016/5/13/chartex" xmlns:cx8="http://schemas.microsoft.com/office/drawing/2016/5/14/chartex" xmlns:mc="http://schemas.openxmlformats.org/markup-compatibility/2006" xmlns:aink="http://schemas.microsoft.com/office/drawing/2016/ink" xmlns:am3d="http://schemas.microsoft.com/office/drawing/2017/model3d" xmlns:o="urn:schemas-microsoft-com:office:office" xmlns:oel="http://schemas.microsoft.com/office/2019/extlst" xmlns:r="http://schemas.openxmlformats.org/officeDocument/2006/relationships" xmlns:m="http://schemas.openxmlformats.org/officeDocument/2006/math" xmlns:v="urn:schemas-microsoft-com:vml" xmlns:wp14="http://schemas.microsoft.com/office/word/2010/wordprocessingDrawing" xmlns:wp="http://schemas.openxmlformats.org/drawingml/2006/wordprocessingDrawing" xmlns:w10="urn:schemas-microsoft-com:office:word" xmlns:w="http://schemas.openxmlformats.org/wordprocessingml/2006/main" xmlns:w14="http://schemas.microsoft.com/office/word/2010/wordml" xmlns:w15="http://schemas.microsoft.com/office/word/2012/wordml" xmlns:w16cex="http://schemas.microsoft.com/office/word/2018/wordml/cex" xmlns:w16cid="http://schemas.microsoft.com/office/word/2016/wordml/cid" xmlns:w16="http://schemas.microsoft.com/office/word/2018/wordml" xmlns:w16du="http://schemas.microsoft.com/office/word/2023/wordml/word16du" xmlns:w16sdtdh="http://schemas.microsoft.com/office/word/2020/wordml/sdtdatahash" xmlns:w16se="http://schemas.microsoft.com/office/word/2015/wordml/symex" xmlns:wpg="http://schemas.microsoft.com/office/word/2010/wordprocessingGroup" xmlns:wpi="http://schemas.microsoft.com/office/word/2010/wordprocessingInk" xmlns:wne="http://schemas.microsoft.com/office/word/2006/wordml" xmlns:wps="http://schemas.microsoft.com/office/word/2010/wordprocessingShape" mc:Ignorable="w14 w15 w16se w16cid w16 w16cex w16sdtdh w16du wp14">
+<w:footnotes xmlns:wpc="http://schemas.microsoft.com/office/word/2010/wordprocessingCanvas" xmlns:cx="http://schemas.microsoft.com/office/drawing/2014/chartex" xmlns:cx1="http://schemas.microsoft.com/office/drawing/2015/9/8/chartex" xmlns:cx2="http://schemas.microsoft.com/office/drawing/2015/10/21/chartex" xmlns:cx3="http://schemas.microsoft.com/office/drawing/2016/5/9/chartex" xmlns:cx4="http://schemas.microsoft.com/office/drawing/2016/5/10/chartex" xmlns:cx5="http://schemas.microsoft.com/office/drawing/2016/5/11/chartex" xmlns:cx6="http://schemas.microsoft.com/office/drawing/2016/5/12/chartex" xmlns:cx7="http://schemas.microsoft.com/office/drawing/2016/5/13/chartex" xmlns:cx8="http://schemas.microsoft.com/office/drawing/2016/5/14/chartex" xmlns:mc="http://schemas.openxmlformats.org/markup-compatibility/2006" xmlns:aink="http://schemas.microsoft.com/office/drawing/2016/ink" xmlns:am3d="http://schemas.microsoft.com/office/drawing/2017/model3d" xmlns:o="urn:schemas-microsoft-com:office:office" xmlns:r="http://schemas.openxmlformats.org/officeDocument/2006/relationships" xmlns:m="http://schemas.openxmlformats.org/officeDocument/2006/math" xmlns:v="urn:schemas-microsoft-com:vml" xmlns:wp14="http://schemas.microsoft.com/office/word/2010/wordprocessingDrawing" xmlns:wp="http://schemas.openxmlformats.org/drawingml/2006/wordprocessingDrawing" xmlns:w10="urn:schemas-microsoft-com:office:word" xmlns:w="http://schemas.openxmlformats.org/wordprocessingml/2006/main" xmlns:w14="http://schemas.microsoft.com/office/word/2010/wordml" xmlns:w15="http://schemas.microsoft.com/office/word/2012/wordml" xmlns:w16cex="http://schemas.microsoft.com/office/word/2018/wordml/cex" xmlns:w16cid="http://schemas.microsoft.com/office/word/2016/wordml/cid" xmlns:w16="http://schemas.microsoft.com/office/word/2018/wordml" xmlns:w16sdtdh="http://schemas.microsoft.com/office/word/2020/wordml/sdtdatahash" xmlns:w16se="http://schemas.microsoft.com/office/word/2015/wordml/symex" xmlns:wpg="http://schemas.microsoft.com/office/word/2010/wordprocessingGroup" xmlns:wpi="http://schemas.microsoft.com/office/word/2010/wordprocessingInk" xmlns:wne="http://schemas.microsoft.com/office/word/2006/wordml" xmlns:wps="http://schemas.microsoft.com/office/word/2010/wordprocessingShape" mc:Ignorable="w14 w15 w16se w16cid w16 w16cex w16sdtdh wp14">
   <w:footnote w:type="separator" w:id="-1">
     <w:p>
       <w:r>
@@ -4331,7 +4168,7 @@
 </file>
 
 <file path=word/numbering.xml><?xml version="1.0" encoding="utf-8"?>
-<w:numbering xmlns:wpc="http://schemas.microsoft.com/office/word/2010/wordprocessingCanvas" xmlns:cx="http://schemas.microsoft.com/office/drawing/2014/chartex" xmlns:cx1="http://schemas.microsoft.com/office/drawing/2015/9/8/chartex" xmlns:cx2="http://schemas.microsoft.com/office/drawing/2015/10/21/chartex" xmlns:cx3="http://schemas.microsoft.com/office/drawing/2016/5/9/chartex" xmlns:cx4="http://schemas.microsoft.com/office/drawing/2016/5/10/chartex" xmlns:cx5="http://schemas.microsoft.com/office/drawing/2016/5/11/chartex" xmlns:cx6="http://schemas.microsoft.com/office/drawing/2016/5/12/chartex" xmlns:cx7="http://schemas.microsoft.com/office/drawing/2016/5/13/chartex" xmlns:cx8="http://schemas.microsoft.com/office/drawing/2016/5/14/chartex" xmlns:mc="http://schemas.openxmlformats.org/markup-compatibility/2006" xmlns:aink="http://schemas.microsoft.com/office/drawing/2016/ink" xmlns:am3d="http://schemas.microsoft.com/office/drawing/2017/model3d" xmlns:o="urn:schemas-microsoft-com:office:office" xmlns:oel="http://schemas.microsoft.com/office/2019/extlst" xmlns:r="http://schemas.openxmlformats.org/officeDocument/2006/relationships" xmlns:m="http://schemas.openxmlformats.org/officeDocument/2006/math" xmlns:v="urn:schemas-microsoft-com:vml" xmlns:wp14="http://schemas.microsoft.com/office/word/2010/wordprocessingDrawing" xmlns:wp="http://schemas.openxmlformats.org/drawingml/2006/wordprocessingDrawing" xmlns:w10="urn:schemas-microsoft-com:office:word" xmlns:w="http://schemas.openxmlformats.org/wordprocessingml/2006/main" xmlns:w14="http://schemas.microsoft.com/office/word/2010/wordml" xmlns:w15="http://schemas.microsoft.com/office/word/2012/wordml" xmlns:w16cex="http://schemas.microsoft.com/office/word/2018/wordml/cex" xmlns:w16cid="http://schemas.microsoft.com/office/word/2016/wordml/cid" xmlns:w16="http://schemas.microsoft.com/office/word/2018/wordml" xmlns:w16du="http://schemas.microsoft.com/office/word/2023/wordml/word16du" xmlns:w16sdtdh="http://schemas.microsoft.com/office/word/2020/wordml/sdtdatahash" xmlns:w16se="http://schemas.microsoft.com/office/word/2015/wordml/symex" xmlns:wpg="http://schemas.microsoft.com/office/word/2010/wordprocessingGroup" xmlns:wpi="http://schemas.microsoft.com/office/word/2010/wordprocessingInk" xmlns:wne="http://schemas.microsoft.com/office/word/2006/wordml" xmlns:wps="http://schemas.microsoft.com/office/word/2010/wordprocessingShape" mc:Ignorable="w14 w15 w16se w16cid w16 w16cex w16sdtdh w16du wp14">
+<w:numbering xmlns:wpc="http://schemas.microsoft.com/office/word/2010/wordprocessingCanvas" xmlns:cx="http://schemas.microsoft.com/office/drawing/2014/chartex" xmlns:cx1="http://schemas.microsoft.com/office/drawing/2015/9/8/chartex" xmlns:cx2="http://schemas.microsoft.com/office/drawing/2015/10/21/chartex" xmlns:cx3="http://schemas.microsoft.com/office/drawing/2016/5/9/chartex" xmlns:cx4="http://schemas.microsoft.com/office/drawing/2016/5/10/chartex" xmlns:cx5="http://schemas.microsoft.com/office/drawing/2016/5/11/chartex" xmlns:cx6="http://schemas.microsoft.com/office/drawing/2016/5/12/chartex" xmlns:cx7="http://schemas.microsoft.com/office/drawing/2016/5/13/chartex" xmlns:cx8="http://schemas.microsoft.com/office/drawing/2016/5/14/chartex" xmlns:mc="http://schemas.openxmlformats.org/markup-compatibility/2006" xmlns:aink="http://schemas.microsoft.com/office/drawing/2016/ink" xmlns:am3d="http://schemas.microsoft.com/office/drawing/2017/model3d" xmlns:o="urn:schemas-microsoft-com:office:office" xmlns:r="http://schemas.openxmlformats.org/officeDocument/2006/relationships" xmlns:m="http://schemas.openxmlformats.org/officeDocument/2006/math" xmlns:v="urn:schemas-microsoft-com:vml" xmlns:wp14="http://schemas.microsoft.com/office/word/2010/wordprocessingDrawing" xmlns:wp="http://schemas.openxmlformats.org/drawingml/2006/wordprocessingDrawing" xmlns:w10="urn:schemas-microsoft-com:office:word" xmlns:w="http://schemas.openxmlformats.org/wordprocessingml/2006/main" xmlns:w14="http://schemas.microsoft.com/office/word/2010/wordml" xmlns:w15="http://schemas.microsoft.com/office/word/2012/wordml" xmlns:w16cex="http://schemas.microsoft.com/office/word/2018/wordml/cex" xmlns:w16cid="http://schemas.microsoft.com/office/word/2016/wordml/cid" xmlns:w16="http://schemas.microsoft.com/office/word/2018/wordml" xmlns:w16sdtdh="http://schemas.microsoft.com/office/word/2020/wordml/sdtdatahash" xmlns:w16se="http://schemas.microsoft.com/office/word/2015/wordml/symex" xmlns:wpg="http://schemas.microsoft.com/office/word/2010/wordprocessingGroup" xmlns:wpi="http://schemas.microsoft.com/office/word/2010/wordprocessingInk" xmlns:wne="http://schemas.microsoft.com/office/word/2006/wordml" xmlns:wps="http://schemas.microsoft.com/office/word/2010/wordprocessingShape" mc:Ignorable="w14 w15 w16se w16cid w16 w16cex w16sdtdh wp14">
   <w:abstractNum w:abstractNumId="0" w15:restartNumberingAfterBreak="0">
     <w:nsid w:val="FFFFFF1D"/>
     <w:multiLevelType w:val="multilevel"/>
@@ -6931,104 +6768,104 @@
       </w:rPr>
     </w:lvl>
   </w:abstractNum>
-  <w:num w:numId="1" w16cid:durableId="306134403">
+  <w:num w:numId="1">
     <w:abstractNumId w:val="11"/>
   </w:num>
-  <w:num w:numId="2" w16cid:durableId="28454623">
+  <w:num w:numId="2">
     <w:abstractNumId w:val="30"/>
   </w:num>
-  <w:num w:numId="3" w16cid:durableId="237325174">
+  <w:num w:numId="3">
     <w:abstractNumId w:val="23"/>
   </w:num>
-  <w:num w:numId="4" w16cid:durableId="2016414533">
+  <w:num w:numId="4">
     <w:abstractNumId w:val="24"/>
   </w:num>
-  <w:num w:numId="5" w16cid:durableId="673143543">
+  <w:num w:numId="5">
     <w:abstractNumId w:val="19"/>
   </w:num>
-  <w:num w:numId="6" w16cid:durableId="356390806">
+  <w:num w:numId="6">
     <w:abstractNumId w:val="14"/>
   </w:num>
-  <w:num w:numId="7" w16cid:durableId="365449249">
+  <w:num w:numId="7">
     <w:abstractNumId w:val="25"/>
   </w:num>
-  <w:num w:numId="8" w16cid:durableId="185876779">
+  <w:num w:numId="8">
     <w:abstractNumId w:val="17"/>
   </w:num>
-  <w:num w:numId="9" w16cid:durableId="1200555603">
+  <w:num w:numId="9">
     <w:abstractNumId w:val="15"/>
   </w:num>
-  <w:num w:numId="10" w16cid:durableId="815873914">
+  <w:num w:numId="10">
     <w:abstractNumId w:val="28"/>
   </w:num>
-  <w:num w:numId="11" w16cid:durableId="1982690776">
+  <w:num w:numId="11">
     <w:abstractNumId w:val="12"/>
   </w:num>
-  <w:num w:numId="12" w16cid:durableId="1122456724">
+  <w:num w:numId="12">
     <w:abstractNumId w:val="10"/>
   </w:num>
-  <w:num w:numId="13" w16cid:durableId="1254434909">
+  <w:num w:numId="13">
     <w:abstractNumId w:val="8"/>
   </w:num>
-  <w:num w:numId="14" w16cid:durableId="2055304873">
+  <w:num w:numId="14">
     <w:abstractNumId w:val="7"/>
   </w:num>
-  <w:num w:numId="15" w16cid:durableId="501941242">
+  <w:num w:numId="15">
     <w:abstractNumId w:val="6"/>
   </w:num>
-  <w:num w:numId="16" w16cid:durableId="469176794">
+  <w:num w:numId="16">
     <w:abstractNumId w:val="5"/>
   </w:num>
-  <w:num w:numId="17" w16cid:durableId="1197082566">
+  <w:num w:numId="17">
     <w:abstractNumId w:val="9"/>
   </w:num>
-  <w:num w:numId="18" w16cid:durableId="770592121">
+  <w:num w:numId="18">
     <w:abstractNumId w:val="4"/>
   </w:num>
-  <w:num w:numId="19" w16cid:durableId="411508426">
+  <w:num w:numId="19">
     <w:abstractNumId w:val="3"/>
   </w:num>
-  <w:num w:numId="20" w16cid:durableId="291330833">
+  <w:num w:numId="20">
     <w:abstractNumId w:val="2"/>
   </w:num>
-  <w:num w:numId="21" w16cid:durableId="189031807">
+  <w:num w:numId="21">
     <w:abstractNumId w:val="1"/>
   </w:num>
-  <w:num w:numId="22" w16cid:durableId="2108453473">
+  <w:num w:numId="22">
     <w:abstractNumId w:val="0"/>
   </w:num>
-  <w:num w:numId="23" w16cid:durableId="1387413460">
+  <w:num w:numId="23">
     <w:abstractNumId w:val="21"/>
   </w:num>
-  <w:num w:numId="24" w16cid:durableId="979650677">
+  <w:num w:numId="24">
     <w:abstractNumId w:val="27"/>
   </w:num>
-  <w:num w:numId="25" w16cid:durableId="1770194793">
+  <w:num w:numId="25">
     <w:abstractNumId w:val="20"/>
   </w:num>
-  <w:num w:numId="26" w16cid:durableId="1118446504">
+  <w:num w:numId="26">
     <w:abstractNumId w:val="22"/>
   </w:num>
-  <w:num w:numId="27" w16cid:durableId="938945807">
+  <w:num w:numId="27">
     <w:abstractNumId w:val="13"/>
   </w:num>
-  <w:num w:numId="28" w16cid:durableId="2043046184">
+  <w:num w:numId="28">
     <w:abstractNumId w:val="16"/>
   </w:num>
-  <w:num w:numId="29" w16cid:durableId="114448514">
+  <w:num w:numId="29">
     <w:abstractNumId w:val="29"/>
   </w:num>
-  <w:num w:numId="30" w16cid:durableId="311181018">
+  <w:num w:numId="30">
     <w:abstractNumId w:val="18"/>
   </w:num>
-  <w:num w:numId="31" w16cid:durableId="411202746">
+  <w:num w:numId="31">
     <w:abstractNumId w:val="26"/>
   </w:num>
 </w:numbering>
 </file>
 
 <file path=word/styles.xml><?xml version="1.0" encoding="utf-8"?>
-<w:styles xmlns:mc="http://schemas.openxmlformats.org/markup-compatibility/2006" xmlns:r="http://schemas.openxmlformats.org/officeDocument/2006/relationships" xmlns:w="http://schemas.openxmlformats.org/wordprocessingml/2006/main" xmlns:w14="http://schemas.microsoft.com/office/word/2010/wordml" xmlns:w15="http://schemas.microsoft.com/office/word/2012/wordml" xmlns:w16cex="http://schemas.microsoft.com/office/word/2018/wordml/cex" xmlns:w16cid="http://schemas.microsoft.com/office/word/2016/wordml/cid" xmlns:w16="http://schemas.microsoft.com/office/word/2018/wordml" xmlns:w16du="http://schemas.microsoft.com/office/word/2023/wordml/word16du" xmlns:w16sdtdh="http://schemas.microsoft.com/office/word/2020/wordml/sdtdatahash" xmlns:w16se="http://schemas.microsoft.com/office/word/2015/wordml/symex" mc:Ignorable="w14 w15 w16se w16cid w16 w16cex w16sdtdh w16du">
+<w:styles xmlns:mc="http://schemas.openxmlformats.org/markup-compatibility/2006" xmlns:r="http://schemas.openxmlformats.org/officeDocument/2006/relationships" xmlns:w="http://schemas.openxmlformats.org/wordprocessingml/2006/main" xmlns:w14="http://schemas.microsoft.com/office/word/2010/wordml" xmlns:w15="http://schemas.microsoft.com/office/word/2012/wordml" xmlns:w16cex="http://schemas.microsoft.com/office/word/2018/wordml/cex" xmlns:w16cid="http://schemas.microsoft.com/office/word/2016/wordml/cid" xmlns:w16="http://schemas.microsoft.com/office/word/2018/wordml" xmlns:w16sdtdh="http://schemas.microsoft.com/office/word/2020/wordml/sdtdatahash" xmlns:w16se="http://schemas.microsoft.com/office/word/2015/wordml/symex" mc:Ignorable="w14 w15 w16se w16cid w16 w16cex w16sdtdh">
   <w:docDefaults>
     <w:rPrDefault>
       <w:rPr>
@@ -8072,21 +7909,10 @@
 </file>
 
 <file path=customXml/item1.xml><?xml version="1.0" encoding="utf-8"?>
-<p:properties xmlns:p="http://schemas.microsoft.com/office/2006/metadata/properties" xmlns:xsi="http://www.w3.org/2001/XMLSchema-instance" xmlns:pc="http://schemas.microsoft.com/office/infopath/2007/PartnerControls">
-  <documentManagement/>
-</p:properties>
+<b:Sources xmlns:b="http://schemas.openxmlformats.org/officeDocument/2006/bibliography" xmlns="http://schemas.openxmlformats.org/officeDocument/2006/bibliography" SelectedStyle="/APA.XSL" StyleName="APA"/>
 </file>
 
 <file path=customXml/item2.xml><?xml version="1.0" encoding="utf-8"?>
-<?mso-contentType ?>
-<FormTemplates xmlns="http://schemas.microsoft.com/sharepoint/v3/contenttype/forms">
-  <Display>DocumentLibraryForm</Display>
-  <Edit>DocumentLibraryForm</Edit>
-  <New>DocumentLibraryForm</New>
-</FormTemplates>
-</file>
-
-<file path=customXml/item3.xml><?xml version="1.0" encoding="utf-8"?>
 <ct:contentTypeSchema xmlns:ct="http://schemas.microsoft.com/office/2006/metadata/contentType" xmlns:ma="http://schemas.microsoft.com/office/2006/metadata/properties/metaAttributes" ct:_="" ma:_="" ma:contentTypeName="Document" ma:contentTypeID="0x0101003B4E98ACA0786442B9A842D821BF3AA8" ma:contentTypeVersion="10" ma:contentTypeDescription="Create a new document." ma:contentTypeScope="" ma:versionID="489709bb1dbcd2a793668da9f09a23b5">
   <xsd:schema xmlns:xsd="http://www.w3.org/2001/XMLSchema" xmlns:xs="http://www.w3.org/2001/XMLSchema" xmlns:p="http://schemas.microsoft.com/office/2006/metadata/properties" xmlns:ns2="fcaee3ee-a4cf-44d1-acca-7d1703ccbc00" xmlns:ns3="277fc96a-96a1-4141-9cc3-243d06c23e49" targetNamespace="http://schemas.microsoft.com/office/2006/metadata/properties" ma:root="true" ma:fieldsID="3eef9c4bd109851b2e00031f2eb79af4" ns2:_="" ns3:_="">
     <xsd:import namespace="fcaee3ee-a4cf-44d1-acca-7d1703ccbc00"/>
@@ -8291,28 +8117,30 @@
 </ct:contentTypeSchema>
 </file>
 
+<file path=customXml/item3.xml><?xml version="1.0" encoding="utf-8"?>
+<?mso-contentType ?>
+<FormTemplates xmlns="http://schemas.microsoft.com/sharepoint/v3/contenttype/forms">
+  <Display>DocumentLibraryForm</Display>
+  <Edit>DocumentLibraryForm</Edit>
+  <New>DocumentLibraryForm</New>
+</FormTemplates>
+</file>
+
 <file path=customXml/item4.xml><?xml version="1.0" encoding="utf-8"?>
-<b:Sources xmlns:b="http://schemas.openxmlformats.org/officeDocument/2006/bibliography" xmlns="http://schemas.openxmlformats.org/officeDocument/2006/bibliography" SelectedStyle="/APA.XSL" StyleName="APA"/>
+<p:properties xmlns:p="http://schemas.microsoft.com/office/2006/metadata/properties" xmlns:xsi="http://www.w3.org/2001/XMLSchema-instance" xmlns:pc="http://schemas.microsoft.com/office/infopath/2007/PartnerControls">
+  <documentManagement/>
+</p:properties>
 </file>
 
 <file path=customXml/itemProps1.xml><?xml version="1.0" encoding="utf-8"?>
-<ds:datastoreItem xmlns:ds="http://schemas.openxmlformats.org/officeDocument/2006/customXml" ds:itemID="{FABED7F7-59CF-4728-9840-A96F36B4E4DB}">
+<ds:datastoreItem xmlns:ds="http://schemas.openxmlformats.org/officeDocument/2006/customXml" ds:itemID="{2C343750-0760-46CF-95A7-83C6DB6BC8BD}">
   <ds:schemaRefs>
-    <ds:schemaRef ds:uri="http://schemas.microsoft.com/office/2006/metadata/properties"/>
-    <ds:schemaRef ds:uri="http://schemas.microsoft.com/office/infopath/2007/PartnerControls"/>
+    <ds:schemaRef ds:uri="http://schemas.openxmlformats.org/officeDocument/2006/bibliography"/>
   </ds:schemaRefs>
 </ds:datastoreItem>
 </file>
 
 <file path=customXml/itemProps2.xml><?xml version="1.0" encoding="utf-8"?>
-<ds:datastoreItem xmlns:ds="http://schemas.openxmlformats.org/officeDocument/2006/customXml" ds:itemID="{603DAEB8-37EA-4CE8-9EEC-6924F57595F4}">
-  <ds:schemaRefs>
-    <ds:schemaRef ds:uri="http://schemas.microsoft.com/sharepoint/v3/contenttype/forms"/>
-  </ds:schemaRefs>
-</ds:datastoreItem>
-</file>
-
-<file path=customXml/itemProps3.xml><?xml version="1.0" encoding="utf-8"?>
 <ds:datastoreItem xmlns:ds="http://schemas.openxmlformats.org/officeDocument/2006/customXml" ds:itemID="{2AD2367F-7502-4750-8F44-054DF8FFA1FF}">
   <ds:schemaRefs>
     <ds:schemaRef ds:uri="http://schemas.microsoft.com/office/2006/metadata/contentType"/>
@@ -8331,10 +8159,19 @@
 </ds:datastoreItem>
 </file>
 
+<file path=customXml/itemProps3.xml><?xml version="1.0" encoding="utf-8"?>
+<ds:datastoreItem xmlns:ds="http://schemas.openxmlformats.org/officeDocument/2006/customXml" ds:itemID="{603DAEB8-37EA-4CE8-9EEC-6924F57595F4}">
+  <ds:schemaRefs>
+    <ds:schemaRef ds:uri="http://schemas.microsoft.com/sharepoint/v3/contenttype/forms"/>
+  </ds:schemaRefs>
+</ds:datastoreItem>
+</file>
+
 <file path=customXml/itemProps4.xml><?xml version="1.0" encoding="utf-8"?>
-<ds:datastoreItem xmlns:ds="http://schemas.openxmlformats.org/officeDocument/2006/customXml" ds:itemID="{2C343750-0760-46CF-95A7-83C6DB6BC8BD}">
+<ds:datastoreItem xmlns:ds="http://schemas.openxmlformats.org/officeDocument/2006/customXml" ds:itemID="{FABED7F7-59CF-4728-9840-A96F36B4E4DB}">
   <ds:schemaRefs>
-    <ds:schemaRef ds:uri="http://schemas.openxmlformats.org/officeDocument/2006/bibliography"/>
+    <ds:schemaRef ds:uri="http://schemas.microsoft.com/office/2006/metadata/properties"/>
+    <ds:schemaRef ds:uri="http://schemas.microsoft.com/office/infopath/2007/PartnerControls"/>
   </ds:schemaRefs>
 </ds:datastoreItem>
 </file>
</xml_diff>